<commit_message>
complete de las entradas 4-20
</commit_message>
<xml_diff>
--- a/Hito 3/BaseHito3 - Lineal.docx
+++ b/Hito 3/BaseHito3 - Lineal.docx
@@ -14017,23 +14017,7 @@
           <w:vanish w:val="0"/>
           <w:color w:val="auto"/>
         </w:rPr>
-        <w:t xml:space="preserve">El relevamiento de datos para la obtención de los requerimientos se realizó mediante conversaciones directas con el dueño de la fábrica. Éste indicó tanto detalles de funcionamiento </w:t>
-      </w:r>
-      <w:proofErr w:type="gramStart"/>
-      <w:r>
-        <w:rPr>
-          <w:vanish w:val="0"/>
-          <w:color w:val="auto"/>
-        </w:rPr>
-        <w:t>a</w:t>
-      </w:r>
-      <w:proofErr w:type="gramEnd"/>
-      <w:r>
-        <w:rPr>
-          <w:vanish w:val="0"/>
-          <w:color w:val="auto"/>
-        </w:rPr>
-        <w:t xml:space="preserve"> tener en cuenta, como del instrumental a utilizar (los calibres digitales).</w:t>
+        <w:t>El relevamiento de datos para la obtención de los requerimientos se realizó mediante conversaciones directas con el dueño de la fábrica. Éste indicó tanto detalles de funcionamiento a tener en cuenta, como del instrumental a utilizar (los calibres digitales).</w:t>
       </w:r>
     </w:p>
     <w:p>
@@ -21678,15 +21662,7 @@
               <w:t>1</w:t>
             </w:r>
             <w:r>
-              <w:t xml:space="preserve">. Verifique que ambas puntas del osciloscopio estén correctamente conectadas, y que cada una de ellas tenga la </w:t>
-            </w:r>
-            <w:proofErr w:type="gramStart"/>
-            <w:r>
-              <w:t>referencia conectado</w:t>
-            </w:r>
-            <w:proofErr w:type="gramEnd"/>
-            <w:r>
-              <w:t xml:space="preserve"> al pin de tierra inmediatamente al lado del que se intenta medir. El osciloscopio deberá estar ajustado para mostrar en pantalla un período no mayor a 5ms, dado que la trama es de 13 datos y la señal de CLK es de 4096Hz. Deberá tener también acoplado AC para evitar ver señales de tensión continua. La amplitud que se pueda ver en pantalla deberá ser no mayor a 5VDC </w:t>
+              <w:t xml:space="preserve">. Verifique que ambas puntas del osciloscopio estén correctamente conectadas, y que cada una de ellas tenga la referencia conectado al pin de tierra inmediatamente al lado del que se intenta medir. El osciloscopio deberá estar ajustado para mostrar en pantalla un período no mayor a 5ms, dado que la trama es de 13 datos y la señal de CLK es de 4096Hz. Deberá tener también acoplado AC para evitar ver señales de tensión continua. La amplitud que se pueda ver en pantalla deberá ser no mayor a 5VDC </w:t>
             </w:r>
             <w:r>
               <w:rPr>
@@ -25459,25 +25435,7 @@
                 <w:bCs/>
                 <w:lang w:val="es-419"/>
               </w:rPr>
-              <w:t xml:space="preserve">actores </w:t>
-            </w:r>
-            <w:proofErr w:type="gramStart"/>
-            <w:r>
-              <w:rPr>
-                <w:b/>
-                <w:bCs/>
-                <w:lang w:val="es-419"/>
-              </w:rPr>
-              <w:t>a</w:t>
-            </w:r>
-            <w:proofErr w:type="gramEnd"/>
-            <w:r>
-              <w:rPr>
-                <w:b/>
-                <w:bCs/>
-                <w:lang w:val="es-419"/>
-              </w:rPr>
-              <w:t xml:space="preserve"> tener en cuenta</w:t>
+              <w:t>actores a tener en cuenta</w:t>
             </w:r>
           </w:p>
         </w:tc>
@@ -26973,25 +26931,7 @@
                 <w:bCs/>
                 <w:lang w:val="es-419"/>
               </w:rPr>
-              <w:t xml:space="preserve">Factores </w:t>
-            </w:r>
-            <w:proofErr w:type="gramStart"/>
-            <w:r>
-              <w:rPr>
-                <w:b/>
-                <w:bCs/>
-                <w:lang w:val="es-419"/>
-              </w:rPr>
-              <w:t>a</w:t>
-            </w:r>
-            <w:proofErr w:type="gramEnd"/>
-            <w:r>
-              <w:rPr>
-                <w:b/>
-                <w:bCs/>
-                <w:lang w:val="es-419"/>
-              </w:rPr>
-              <w:t xml:space="preserve"> tener en cuenta</w:t>
+              <w:t>Factores a tener en cuenta</w:t>
             </w:r>
           </w:p>
         </w:tc>
@@ -29450,8 +29390,16 @@
         <w:rPr>
           <w:lang w:val="es-ES"/>
         </w:rPr>
-        <w:t>conmutada o switching</w:t>
-      </w:r>
+        <w:t xml:space="preserve">conmutada o </w:t>
+      </w:r>
+      <w:proofErr w:type="spellStart"/>
+      <w:r>
+        <w:rPr>
+          <w:lang w:val="es-ES"/>
+        </w:rPr>
+        <w:t>switching</w:t>
+      </w:r>
+      <w:proofErr w:type="spellEnd"/>
       <w:r>
         <w:rPr>
           <w:lang w:val="es-ES"/>
@@ -29587,25 +29535,7 @@
                 <w:bCs/>
                 <w:lang w:val="es-419"/>
               </w:rPr>
-              <w:t xml:space="preserve">Factores </w:t>
-            </w:r>
-            <w:proofErr w:type="gramStart"/>
-            <w:r>
-              <w:rPr>
-                <w:b/>
-                <w:bCs/>
-                <w:lang w:val="es-419"/>
-              </w:rPr>
-              <w:t>a</w:t>
-            </w:r>
-            <w:proofErr w:type="gramEnd"/>
-            <w:r>
-              <w:rPr>
-                <w:b/>
-                <w:bCs/>
-                <w:lang w:val="es-419"/>
-              </w:rPr>
-              <w:t xml:space="preserve"> tener en cuenta</w:t>
+              <w:t>Factores a tener en cuenta</w:t>
             </w:r>
           </w:p>
         </w:tc>
@@ -30708,25 +30638,7 @@
                 <w:bCs/>
                 <w:lang w:val="es-419"/>
               </w:rPr>
-              <w:t xml:space="preserve">Factores </w:t>
-            </w:r>
-            <w:proofErr w:type="gramStart"/>
-            <w:r>
-              <w:rPr>
-                <w:b/>
-                <w:bCs/>
-                <w:lang w:val="es-419"/>
-              </w:rPr>
-              <w:t>a</w:t>
-            </w:r>
-            <w:proofErr w:type="gramEnd"/>
-            <w:r>
-              <w:rPr>
-                <w:b/>
-                <w:bCs/>
-                <w:lang w:val="es-419"/>
-              </w:rPr>
-              <w:t xml:space="preserve"> tener en cuenta</w:t>
+              <w:t>Factores a tener en cuenta</w:t>
             </w:r>
           </w:p>
         </w:tc>
@@ -31603,25 +31515,7 @@
                 <w:bCs/>
                 <w:lang w:val="es-419"/>
               </w:rPr>
-              <w:t xml:space="preserve">Factores </w:t>
-            </w:r>
-            <w:proofErr w:type="gramStart"/>
-            <w:r>
-              <w:rPr>
-                <w:b/>
-                <w:bCs/>
-                <w:lang w:val="es-419"/>
-              </w:rPr>
-              <w:t>a</w:t>
-            </w:r>
-            <w:proofErr w:type="gramEnd"/>
-            <w:r>
-              <w:rPr>
-                <w:b/>
-                <w:bCs/>
-                <w:lang w:val="es-419"/>
-              </w:rPr>
-              <w:t xml:space="preserve"> tener en cuenta</w:t>
+              <w:t>Factores a tener en cuenta</w:t>
             </w:r>
           </w:p>
         </w:tc>
@@ -32861,21 +32755,7 @@
         <w:rPr>
           <w:lang w:val="es-ES"/>
         </w:rPr>
-        <w:t xml:space="preserve">A pesar de que la opción que combina el módulo ADS 7841 y conversores Arduino parece ser la opción más viable en cuanto a la prestación, en términos de costo no lo es. Es por eso </w:t>
-      </w:r>
-      <w:proofErr w:type="gramStart"/>
-      <w:r>
-        <w:rPr>
-          <w:lang w:val="es-ES"/>
-        </w:rPr>
-        <w:t>que</w:t>
-      </w:r>
-      <w:proofErr w:type="gramEnd"/>
-      <w:r>
-        <w:rPr>
-          <w:lang w:val="es-ES"/>
-        </w:rPr>
-        <w:t xml:space="preserve"> se tomó la decisión de combinarlo con resistores.</w:t>
+        <w:t>A pesar de que la opción que combina el módulo ADS 7841 y conversores Arduino parece ser la opción más viable en cuanto a la prestación, en términos de costo no lo es. Es por eso que se tomó la decisión de combinarlo con resistores.</w:t>
       </w:r>
     </w:p>
     <w:p>
@@ -40808,6 +40688,151 @@
     </w:p>
     <w:p>
       <w:pPr>
+        <w:rPr>
+          <w:lang w:val="es-ES"/>
+        </w:rPr>
+      </w:pPr>
+      <w:r>
+        <w:rPr>
+          <w:lang w:val="es-ES"/>
+        </w:rPr>
+        <w:t>En la siguiente figura, se muestra el diagrama en bloques del hardware contemplando los módulos internos a diseñar, y las correspondientes conexiones:</w:t>
+      </w:r>
+    </w:p>
+    <w:p>
+      <w:pPr>
+        <w:keepNext/>
+        <w:jc w:val="center"/>
+      </w:pPr>
+      <w:r>
+        <w:rPr>
+          <w:noProof/>
+        </w:rPr>
+        <w:drawing>
+          <wp:inline distT="0" distB="0" distL="0" distR="0" wp14:anchorId="324CA0FD" wp14:editId="663852A2">
+            <wp:extent cx="4123764" cy="2081071"/>
+            <wp:effectExtent l="0" t="0" r="0" b="0"/>
+            <wp:docPr id="25" name="Picture 25" descr="Diagram&#10;&#10;Description automatically generated"/>
+            <wp:cNvGraphicFramePr>
+              <a:graphicFrameLocks xmlns:a="http://schemas.openxmlformats.org/drawingml/2006/main" noChangeAspect="1"/>
+            </wp:cNvGraphicFramePr>
+            <a:graphic xmlns:a="http://schemas.openxmlformats.org/drawingml/2006/main">
+              <a:graphicData uri="http://schemas.openxmlformats.org/drawingml/2006/picture">
+                <pic:pic xmlns:pic="http://schemas.openxmlformats.org/drawingml/2006/picture">
+                  <pic:nvPicPr>
+                    <pic:cNvPr id="25" name="Picture 25" descr="Diagram&#10;&#10;Description automatically generated"/>
+                    <pic:cNvPicPr/>
+                  </pic:nvPicPr>
+                  <pic:blipFill>
+                    <a:blip r:embed="rId22">
+                      <a:extLst>
+                        <a:ext uri="{28A0092B-C50C-407E-A947-70E740481C1C}">
+                          <a14:useLocalDpi xmlns:a14="http://schemas.microsoft.com/office/drawing/2010/main" val="0"/>
+                        </a:ext>
+                      </a:extLst>
+                    </a:blip>
+                    <a:stretch>
+                      <a:fillRect/>
+                    </a:stretch>
+                  </pic:blipFill>
+                  <pic:spPr>
+                    <a:xfrm>
+                      <a:off x="0" y="0"/>
+                      <a:ext cx="4151455" cy="2095045"/>
+                    </a:xfrm>
+                    <a:prstGeom prst="rect">
+                      <a:avLst/>
+                    </a:prstGeom>
+                  </pic:spPr>
+                </pic:pic>
+              </a:graphicData>
+            </a:graphic>
+          </wp:inline>
+        </w:drawing>
+      </w:r>
+    </w:p>
+    <w:p>
+      <w:pPr>
+        <w:pStyle w:val="Caption"/>
+        <w:jc w:val="center"/>
+      </w:pPr>
+      <w:r>
+        <w:t xml:space="preserve">Figura </w:t>
+      </w:r>
+      <w:r>
+        <w:fldChar w:fldCharType="begin"/>
+      </w:r>
+      <w:r>
+        <w:instrText xml:space="preserve"> STYLEREF 1 \s </w:instrText>
+      </w:r>
+      <w:r>
+        <w:fldChar w:fldCharType="separate"/>
+      </w:r>
+      <w:r>
+        <w:rPr>
+          <w:noProof/>
+        </w:rPr>
+        <w:t>6</w:t>
+      </w:r>
+      <w:r>
+        <w:fldChar w:fldCharType="end"/>
+      </w:r>
+      <w:r>
+        <w:noBreakHyphen/>
+      </w:r>
+      <w:r>
+        <w:fldChar w:fldCharType="begin"/>
+      </w:r>
+      <w:r>
+        <w:instrText xml:space="preserve"> SEQ Figura \* ARABIC \s 1 </w:instrText>
+      </w:r>
+      <w:r>
+        <w:fldChar w:fldCharType="separate"/>
+      </w:r>
+      <w:r>
+        <w:rPr>
+          <w:noProof/>
+        </w:rPr>
+        <w:t>1</w:t>
+      </w:r>
+      <w:r>
+        <w:fldChar w:fldCharType="end"/>
+      </w:r>
+      <w:r>
+        <w:t>: Diagrama en bloques de Hardware</w:t>
+      </w:r>
+    </w:p>
+    <w:p>
+      <w:r>
+        <w:t xml:space="preserve">[TODO] </w:t>
+      </w:r>
+      <w:r>
+        <w:t xml:space="preserve">Nomenclaturas </w:t>
+      </w:r>
+      <w:r>
+        <w:t>para</w:t>
+      </w:r>
+      <w:r>
+        <w:t xml:space="preserve"> tener en cuenta</w:t>
+      </w:r>
+      <w:r>
+        <w:t xml:space="preserve">, </w:t>
+      </w:r>
+      <w:r>
+        <w:t>cuando termine de pasar todo lo de hard</w:t>
+      </w:r>
+      <w:r>
+        <w:t>ware</w:t>
+      </w:r>
+      <w:r>
+        <w:t xml:space="preserve"> lo especifico por las dudas, es un tema de claridad</w:t>
+      </w:r>
+      <w:r>
+        <w:t>, por ejemplo +3.3V es lo que después se nombra como &lt;&lt;Alimentación Interna 3.3V&gt;&gt;</w:t>
+      </w:r>
+    </w:p>
+    <w:p>
+      <w:pPr>
         <w:pStyle w:val="Heading3"/>
       </w:pPr>
       <w:r>
@@ -40950,40 +40975,6 @@
     </w:p>
     <w:p>
       <w:pPr>
-        <w:pStyle w:val="Heading3"/>
-        <w:numPr>
-          <w:ilvl w:val="3"/>
-          <w:numId w:val="1"/>
-        </w:numPr>
-      </w:pPr>
-      <w:r>
-        <w:t>Plan de pruebas</w:t>
-      </w:r>
-    </w:p>
-    <w:p>
-      <w:pPr>
-        <w:pStyle w:val="Heading3"/>
-      </w:pPr>
-      <w:r>
-        <w:t>&lt;&lt;Alimentación Interna 3.3V&gt;&gt;</w:t>
-      </w:r>
-    </w:p>
-    <w:p>
-      <w:pPr>
-        <w:pStyle w:val="Heading3"/>
-        <w:numPr>
-          <w:ilvl w:val="3"/>
-          <w:numId w:val="1"/>
-        </w:numPr>
-      </w:pPr>
-      <w:bookmarkStart w:id="94" w:name="_Toc57111871"/>
-      <w:r>
-        <w:t>Descripción</w:t>
-      </w:r>
-      <w:bookmarkEnd w:id="94"/>
-    </w:p>
-    <w:p>
-      <w:pPr>
         <w:jc w:val="both"/>
         <w:rPr>
           <w:lang w:val="es-ES"/>
@@ -40993,90 +40984,82 @@
         <w:rPr>
           <w:lang w:val="es-ES"/>
         </w:rPr>
-        <w:t>La fuente de 3.3V se requiere para alimentar la Unidad de Control y la Interfaz de Entradas Analógicas.</w:t>
-      </w:r>
-      <w:r>
-        <w:rPr>
-          <w:lang w:val="es-ES"/>
-        </w:rPr>
-        <w:t xml:space="preserve"> De las características de entrada y salida (a detallar a continuación) surgen los criterios de diseño a</w:t>
-      </w:r>
-      <w:r>
-        <w:rPr>
-          <w:lang w:val="es-ES"/>
-        </w:rPr>
-        <w:t xml:space="preserve"> adoptar</w:t>
-      </w:r>
-      <w:r>
-        <w:rPr>
-          <w:lang w:val="es-ES"/>
-        </w:rPr>
-        <w:t>, siguiendo además las recomendaciones dadas por los fabricantes.</w:t>
-      </w:r>
-    </w:p>
-    <w:p>
-      <w:pPr>
-        <w:pStyle w:val="Heading3"/>
-        <w:numPr>
-          <w:ilvl w:val="3"/>
-          <w:numId w:val="1"/>
-        </w:numPr>
-      </w:pPr>
-      <w:bookmarkStart w:id="95" w:name="_Toc57111872"/>
-      <w:r>
-        <w:t>Detalles</w:t>
-      </w:r>
-      <w:r>
-        <w:t xml:space="preserve"> </w:t>
-      </w:r>
-      <w:r>
-        <w:t>de</w:t>
-      </w:r>
-      <w:r>
-        <w:t xml:space="preserve"> </w:t>
-      </w:r>
-      <w:r>
-        <w:t>selección</w:t>
-      </w:r>
-      <w:r>
-        <w:t xml:space="preserve"> </w:t>
-      </w:r>
-      <w:r>
-        <w:t>y</w:t>
-      </w:r>
-      <w:r>
-        <w:t xml:space="preserve"> </w:t>
-      </w:r>
-      <w:r>
-        <w:t>cálculo</w:t>
-      </w:r>
-      <w:r>
-        <w:t xml:space="preserve"> </w:t>
-      </w:r>
-      <w:r>
-        <w:t>de</w:t>
-      </w:r>
-      <w:r>
-        <w:t xml:space="preserve"> </w:t>
-      </w:r>
-      <w:r>
-        <w:t>los</w:t>
-      </w:r>
-      <w:r>
-        <w:t xml:space="preserve"> </w:t>
-      </w:r>
-      <w:r>
-        <w:t>elementos</w:t>
-      </w:r>
-      <w:r>
-        <w:t xml:space="preserve"> </w:t>
+        <w:t xml:space="preserve">El diseño principal del circuito </w:t>
+      </w:r>
+      <w:r>
+        <w:rPr>
+          <w:lang w:val="es-ES"/>
+        </w:rPr>
+        <w:t>se centra</w:t>
+      </w:r>
+      <w:r>
+        <w:rPr>
+          <w:lang w:val="es-ES"/>
+        </w:rPr>
+        <w:t xml:space="preserve"> en la utilización de un integrado que ofrecen los principales fabricantes de </w:t>
+      </w:r>
+      <w:r>
+        <w:rPr>
+          <w:lang w:val="es-ES"/>
+        </w:rPr>
+        <w:t>circuitos</w:t>
+      </w:r>
+      <w:r>
+        <w:rPr>
+          <w:lang w:val="es-ES"/>
+        </w:rPr>
+        <w:t xml:space="preserve"> integrados. Sabiendo la potencia máxima a utilizar (15 W, correspondiente al standard </w:t>
       </w:r>
       <w:proofErr w:type="spellStart"/>
       <w:r>
-        <w:t>circuitales</w:t>
-      </w:r>
-      <w:bookmarkEnd w:id="95"/>
+        <w:rPr>
+          <w:lang w:val="es-ES"/>
+        </w:rPr>
+        <w:t>PoE</w:t>
+      </w:r>
       <w:proofErr w:type="spellEnd"/>
+      <w:r>
+        <w:rPr>
+          <w:lang w:val="es-ES"/>
+        </w:rPr>
+        <w:t xml:space="preserve"> 802.3af) </w:t>
+      </w:r>
+      <w:r>
+        <w:rPr>
+          <w:lang w:val="es-ES"/>
+        </w:rPr>
+        <w:t xml:space="preserve">se </w:t>
+      </w:r>
+      <w:r>
+        <w:rPr>
+          <w:lang w:val="es-ES"/>
+        </w:rPr>
+        <w:t>seleccio</w:t>
+      </w:r>
+      <w:r>
+        <w:rPr>
+          <w:lang w:val="es-ES"/>
+        </w:rPr>
+        <w:t>na</w:t>
+      </w:r>
+      <w:r>
+        <w:rPr>
+          <w:lang w:val="es-ES"/>
+        </w:rPr>
+        <w:t xml:space="preserve"> el integrado que mejor se adapte a </w:t>
+      </w:r>
+      <w:r>
+        <w:rPr>
+          <w:lang w:val="es-ES"/>
+        </w:rPr>
+        <w:t xml:space="preserve">dichas </w:t>
+      </w:r>
+      <w:r>
+        <w:rPr>
+          <w:lang w:val="es-ES"/>
+        </w:rPr>
+        <w:t>especificaciones.</w:t>
+      </w:r>
     </w:p>
     <w:p>
       <w:pPr>
@@ -41089,13 +41072,45 @@
         <w:rPr>
           <w:lang w:val="es-ES"/>
         </w:rPr>
-        <w:t xml:space="preserve">En primera instancia se buscará poder realizar un diseño de fuente tipo lineal, debido al requerimiento de bajas EMI. </w:t>
-      </w:r>
-      <w:r>
-        <w:rPr>
-          <w:lang w:val="es-ES"/>
-        </w:rPr>
-        <w:t>Para el diseño se tienen en cuenta las siguientes características:</w:t>
+        <w:t xml:space="preserve">El </w:t>
+      </w:r>
+      <w:r>
+        <w:rPr>
+          <w:lang w:val="es-ES"/>
+        </w:rPr>
+        <w:t xml:space="preserve">circuito </w:t>
+      </w:r>
+      <w:r>
+        <w:rPr>
+          <w:lang w:val="es-ES"/>
+        </w:rPr>
+        <w:t xml:space="preserve">integrado seleccionado es el </w:t>
+      </w:r>
+      <w:r>
+        <w:rPr>
+          <w:b/>
+          <w:bCs/>
+          <w:lang w:val="es-ES"/>
+        </w:rPr>
+        <w:t>TPS2375D</w:t>
+      </w:r>
+      <w:r>
+        <w:rPr>
+          <w:lang w:val="es-ES"/>
+        </w:rPr>
+        <w:t>,</w:t>
+      </w:r>
+      <w:r>
+        <w:rPr>
+          <w:lang w:val="es-ES"/>
+        </w:rPr>
+        <w:t xml:space="preserve"> de Texas Instrumen</w:t>
+      </w:r>
+      <w:r>
+        <w:rPr>
+          <w:lang w:val="es-ES"/>
+        </w:rPr>
+        <w:t>ts.</w:t>
       </w:r>
     </w:p>
     <w:p>
@@ -41122,13 +41137,27 @@
         <w:rPr>
           <w:lang w:val="es-ES"/>
         </w:rPr>
-        <w:t xml:space="preserve">: Tensión proveniente de </w:t>
+        <w:t xml:space="preserve">: Tensión + Datos proveniente de </w:t>
       </w:r>
       <w:proofErr w:type="spellStart"/>
       <w:r>
         <w:rPr>
           <w:lang w:val="es-ES"/>
         </w:rPr>
+        <w:t>Switch</w:t>
+      </w:r>
+      <w:proofErr w:type="spellEnd"/>
+      <w:r>
+        <w:rPr>
+          <w:lang w:val="es-ES"/>
+        </w:rPr>
+        <w:t xml:space="preserve"> </w:t>
+      </w:r>
+      <w:proofErr w:type="spellStart"/>
+      <w:r>
+        <w:rPr>
+          <w:lang w:val="es-ES"/>
+        </w:rPr>
         <w:t>PoE</w:t>
       </w:r>
       <w:proofErr w:type="spellEnd"/>
@@ -41136,7 +41165,7 @@
         <w:rPr>
           <w:lang w:val="es-ES"/>
         </w:rPr>
-        <w:t xml:space="preserve"> (37V – 57V)</w:t>
+        <w:t xml:space="preserve"> (Cable RJ-45)</w:t>
       </w:r>
     </w:p>
     <w:p>
@@ -41150,27 +41179,659 @@
         <w:rPr>
           <w:lang w:val="es-ES"/>
         </w:rPr>
-        <w:t xml:space="preserve">A partir de esto, surge la necesidad de que en la búsqueda de circuitos integrados (independientemente de que la fuente sea del tipo lineal o switching) que posean la característica HV (High </w:t>
+        <w:t xml:space="preserve">El circuito recibe los 8 pines del cable RJ-45, y en base a esto, en primera instancia debe separar los datos de la alimentación principal. Si bien para estándares de mayores potencias </w:t>
+      </w:r>
+      <w:r>
+        <w:rPr>
+          <w:lang w:val="es-ES"/>
+        </w:rPr>
+        <w:t xml:space="preserve">dicha separación </w:t>
+      </w:r>
+      <w:r>
+        <w:rPr>
+          <w:lang w:val="es-ES"/>
+        </w:rPr>
+        <w:t>se realiza mediante transformadores (como se puede observar en el circuito</w:t>
+      </w:r>
+      <w:r>
+        <w:rPr>
+          <w:lang w:val="es-ES"/>
+        </w:rPr>
+        <w:t xml:space="preserve"> a continuación</w:t>
+      </w:r>
+      <w:r>
+        <w:rPr>
+          <w:lang w:val="es-ES"/>
+        </w:rPr>
+        <w:t xml:space="preserve">), gracias al uso de un estándar de menor potencia, la tensión </w:t>
+      </w:r>
+      <w:r>
+        <w:rPr>
+          <w:lang w:val="es-ES"/>
+        </w:rPr>
+        <w:t>se provee</w:t>
+      </w:r>
+      <w:r>
+        <w:rPr>
+          <w:lang w:val="es-ES"/>
+        </w:rPr>
+        <w:t xml:space="preserve"> en cables separados de los datos desde</w:t>
+      </w:r>
+      <w:r>
+        <w:rPr>
+          <w:lang w:val="es-ES"/>
+        </w:rPr>
+        <w:t xml:space="preserve"> el </w:t>
       </w:r>
       <w:proofErr w:type="spellStart"/>
       <w:r>
         <w:rPr>
           <w:lang w:val="es-ES"/>
         </w:rPr>
-        <w:t>Voltage</w:t>
+        <w:t>Switch</w:t>
       </w:r>
       <w:proofErr w:type="spellEnd"/>
       <w:r>
         <w:rPr>
           <w:lang w:val="es-ES"/>
         </w:rPr>
-        <w:t>). Es decir, la tensión máxima admitida en su entrada sea hasta 60V. Se descarta la posibilidad de realizar un diseño que posea en su totalidad elementos discretos debido a que implica una mayor complejidad</w:t>
-      </w:r>
-      <w:r>
-        <w:rPr>
-          <w:lang w:val="es-ES"/>
-        </w:rPr>
-        <w:t>, cantidad de componentes y costo.</w:t>
+        <w:t>, por lo que los transformadores son prescindibles.</w:t>
+      </w:r>
+    </w:p>
+    <w:p>
+      <w:pPr>
+        <w:jc w:val="both"/>
+        <w:rPr>
+          <w:lang w:val="es-ES"/>
+        </w:rPr>
+      </w:pPr>
+      <w:r>
+        <w:rPr>
+          <w:lang w:val="es-ES"/>
+        </w:rPr>
+        <w:t>A partir de allí, se hace pasar la tensión por un puente de diodos, para garantizar siempre la polaridad positiva de la tensión, y luego</w:t>
+      </w:r>
+      <w:r>
+        <w:rPr>
+          <w:lang w:val="es-ES"/>
+        </w:rPr>
+        <w:t xml:space="preserve"> se</w:t>
+      </w:r>
+      <w:r>
+        <w:rPr>
+          <w:lang w:val="es-ES"/>
+        </w:rPr>
+        <w:t xml:space="preserve"> ingresa al </w:t>
+      </w:r>
+      <w:r>
+        <w:rPr>
+          <w:lang w:val="es-ES"/>
+        </w:rPr>
+        <w:t xml:space="preserve">circuito </w:t>
+      </w:r>
+      <w:r>
+        <w:rPr>
+          <w:lang w:val="es-ES"/>
+        </w:rPr>
+        <w:t>integrado</w:t>
+      </w:r>
+      <w:r>
+        <w:rPr>
+          <w:lang w:val="es-ES"/>
+        </w:rPr>
+        <w:t>.</w:t>
+      </w:r>
+    </w:p>
+    <w:p>
+      <w:pPr>
+        <w:jc w:val="both"/>
+        <w:rPr>
+          <w:lang w:val="es-ES"/>
+        </w:rPr>
+      </w:pPr>
+      <w:r>
+        <w:rPr>
+          <w:lang w:val="es-ES"/>
+        </w:rPr>
+        <w:t xml:space="preserve">El circuito final </w:t>
+      </w:r>
+      <w:r>
+        <w:rPr>
+          <w:lang w:val="es-ES"/>
+        </w:rPr>
+        <w:t xml:space="preserve">(estructura sugerida por la hoja de datos del fabricante) </w:t>
+      </w:r>
+      <w:r>
+        <w:rPr>
+          <w:lang w:val="es-ES"/>
+        </w:rPr>
+        <w:t>se puede observar en la siguiente figura:</w:t>
+      </w:r>
+    </w:p>
+    <w:p>
+      <w:pPr>
+        <w:keepNext/>
+        <w:jc w:val="center"/>
+      </w:pPr>
+      <w:r>
+        <w:rPr>
+          <w:noProof/>
+          <w:lang w:val="es-ES"/>
+        </w:rPr>
+        <w:lastRenderedPageBreak/>
+        <w:drawing>
+          <wp:inline distT="0" distB="0" distL="0" distR="0" wp14:anchorId="601DE030" wp14:editId="0793D728">
+            <wp:extent cx="3792220" cy="2804160"/>
+            <wp:effectExtent l="0" t="0" r="0" b="0"/>
+            <wp:docPr id="23" name="Picture 23"/>
+            <wp:cNvGraphicFramePr>
+              <a:graphicFrameLocks xmlns:a="http://schemas.openxmlformats.org/drawingml/2006/main" noChangeAspect="1"/>
+            </wp:cNvGraphicFramePr>
+            <a:graphic xmlns:a="http://schemas.openxmlformats.org/drawingml/2006/main">
+              <a:graphicData uri="http://schemas.openxmlformats.org/drawingml/2006/picture">
+                <pic:pic xmlns:pic="http://schemas.openxmlformats.org/drawingml/2006/picture">
+                  <pic:nvPicPr>
+                    <pic:cNvPr id="0" name="Picture 2"/>
+                    <pic:cNvPicPr>
+                      <a:picLocks noChangeAspect="1" noChangeArrowheads="1"/>
+                    </pic:cNvPicPr>
+                  </pic:nvPicPr>
+                  <pic:blipFill>
+                    <a:blip r:embed="rId23">
+                      <a:extLst>
+                        <a:ext uri="{28A0092B-C50C-407E-A947-70E740481C1C}">
+                          <a14:useLocalDpi xmlns:a14="http://schemas.microsoft.com/office/drawing/2010/main" val="0"/>
+                        </a:ext>
+                      </a:extLst>
+                    </a:blip>
+                    <a:srcRect/>
+                    <a:stretch>
+                      <a:fillRect/>
+                    </a:stretch>
+                  </pic:blipFill>
+                  <pic:spPr bwMode="auto">
+                    <a:xfrm>
+                      <a:off x="0" y="0"/>
+                      <a:ext cx="3792220" cy="2804160"/>
+                    </a:xfrm>
+                    <a:prstGeom prst="rect">
+                      <a:avLst/>
+                    </a:prstGeom>
+                    <a:noFill/>
+                  </pic:spPr>
+                </pic:pic>
+              </a:graphicData>
+            </a:graphic>
+          </wp:inline>
+        </w:drawing>
+      </w:r>
+    </w:p>
+    <w:p>
+      <w:pPr>
+        <w:pStyle w:val="Caption"/>
+        <w:jc w:val="center"/>
+      </w:pPr>
+      <w:r>
+        <w:t xml:space="preserve">Figura </w:t>
+      </w:r>
+      <w:r>
+        <w:fldChar w:fldCharType="begin"/>
+      </w:r>
+      <w:r>
+        <w:instrText xml:space="preserve"> STYLEREF 1 \s </w:instrText>
+      </w:r>
+      <w:r>
+        <w:fldChar w:fldCharType="separate"/>
+      </w:r>
+      <w:r>
+        <w:rPr>
+          <w:noProof/>
+        </w:rPr>
+        <w:t>6</w:t>
+      </w:r>
+      <w:r>
+        <w:fldChar w:fldCharType="end"/>
+      </w:r>
+      <w:r>
+        <w:noBreakHyphen/>
+      </w:r>
+      <w:r>
+        <w:fldChar w:fldCharType="begin"/>
+      </w:r>
+      <w:r>
+        <w:instrText xml:space="preserve"> SEQ Figura \* ARABIC \s 1 </w:instrText>
+      </w:r>
+      <w:r>
+        <w:fldChar w:fldCharType="separate"/>
+      </w:r>
+      <w:r>
+        <w:rPr>
+          <w:noProof/>
+        </w:rPr>
+        <w:t>2</w:t>
+      </w:r>
+      <w:r>
+        <w:fldChar w:fldCharType="end"/>
+      </w:r>
+      <w:r>
+        <w:t>: Implementación del controlador TPS2375D</w:t>
+      </w:r>
+    </w:p>
+    <w:p>
+      <w:pPr>
+        <w:jc w:val="both"/>
+      </w:pPr>
+      <w:r>
+        <w:t xml:space="preserve">Para lograr una correcta inicialización del </w:t>
+      </w:r>
+      <w:proofErr w:type="spellStart"/>
+      <w:r>
+        <w:t>PoE</w:t>
+      </w:r>
+      <w:proofErr w:type="spellEnd"/>
+      <w:r>
+        <w:t>, es preciso elegir los componentes restantes según lo indica la hoja de datos del fabricante:</w:t>
+      </w:r>
+    </w:p>
+    <w:tbl>
+      <w:tblPr>
+        <w:tblStyle w:val="TableGrid"/>
+        <w:tblW w:w="0" w:type="auto"/>
+        <w:jc w:val="center"/>
+        <w:tblLook w:val="04A0" w:firstRow="1" w:lastRow="0" w:firstColumn="1" w:lastColumn="0" w:noHBand="0" w:noVBand="1"/>
+      </w:tblPr>
+      <w:tblGrid>
+        <w:gridCol w:w="1417"/>
+        <w:gridCol w:w="2406"/>
+      </w:tblGrid>
+      <w:tr>
+        <w:trPr>
+          <w:trHeight w:val="239"/>
+          <w:jc w:val="center"/>
+        </w:trPr>
+        <w:tc>
+          <w:tcPr>
+            <w:tcW w:w="1417" w:type="dxa"/>
+          </w:tcPr>
+          <w:p>
+            <w:pPr>
+              <w:jc w:val="both"/>
+              <w:rPr>
+                <w:b/>
+                <w:bCs/>
+              </w:rPr>
+            </w:pPr>
+            <w:r>
+              <w:rPr>
+                <w:b/>
+                <w:bCs/>
+              </w:rPr>
+              <w:t>Componente</w:t>
+            </w:r>
+          </w:p>
+        </w:tc>
+        <w:tc>
+          <w:tcPr>
+            <w:tcW w:w="2406" w:type="dxa"/>
+          </w:tcPr>
+          <w:p>
+            <w:pPr>
+              <w:keepNext/>
+              <w:jc w:val="both"/>
+              <w:rPr>
+                <w:b/>
+                <w:bCs/>
+              </w:rPr>
+            </w:pPr>
+            <w:r>
+              <w:rPr>
+                <w:b/>
+                <w:bCs/>
+              </w:rPr>
+              <w:t>Valor</w:t>
+            </w:r>
+          </w:p>
+        </w:tc>
+      </w:tr>
+      <w:tr>
+        <w:trPr>
+          <w:trHeight w:val="239"/>
+          <w:jc w:val="center"/>
+        </w:trPr>
+        <w:tc>
+          <w:tcPr>
+            <w:tcW w:w="1417" w:type="dxa"/>
+          </w:tcPr>
+          <w:p>
+            <w:pPr>
+              <w:jc w:val="both"/>
+            </w:pPr>
+            <w:r>
+              <w:t>R(DET)</w:t>
+            </w:r>
+          </w:p>
+        </w:tc>
+        <w:tc>
+          <w:tcPr>
+            <w:tcW w:w="2406" w:type="dxa"/>
+          </w:tcPr>
+          <w:p>
+            <w:pPr>
+              <w:keepNext/>
+              <w:jc w:val="both"/>
+            </w:pPr>
+            <w:r>
+              <w:t>24.9K [Metal film 1%]</w:t>
+            </w:r>
+          </w:p>
+        </w:tc>
+      </w:tr>
+      <w:tr>
+        <w:trPr>
+          <w:trHeight w:val="239"/>
+          <w:jc w:val="center"/>
+        </w:trPr>
+        <w:tc>
+          <w:tcPr>
+            <w:tcW w:w="1417" w:type="dxa"/>
+          </w:tcPr>
+          <w:p>
+            <w:pPr>
+              <w:jc w:val="both"/>
+            </w:pPr>
+            <w:r>
+              <w:t>R(ILIM)</w:t>
+            </w:r>
+          </w:p>
+        </w:tc>
+        <w:tc>
+          <w:tcPr>
+            <w:tcW w:w="2406" w:type="dxa"/>
+          </w:tcPr>
+          <w:p>
+            <w:pPr>
+              <w:keepNext/>
+              <w:jc w:val="both"/>
+            </w:pPr>
+            <w:r>
+              <w:t>178K [Metal film 1%]</w:t>
+            </w:r>
+          </w:p>
+        </w:tc>
+      </w:tr>
+      <w:tr>
+        <w:trPr>
+          <w:trHeight w:val="239"/>
+          <w:jc w:val="center"/>
+        </w:trPr>
+        <w:tc>
+          <w:tcPr>
+            <w:tcW w:w="1417" w:type="dxa"/>
+          </w:tcPr>
+          <w:p>
+            <w:pPr>
+              <w:jc w:val="both"/>
+            </w:pPr>
+            <w:r>
+              <w:t>R(ICLASS)</w:t>
+            </w:r>
+          </w:p>
+        </w:tc>
+        <w:tc>
+          <w:tcPr>
+            <w:tcW w:w="2406" w:type="dxa"/>
+          </w:tcPr>
+          <w:p>
+            <w:pPr>
+              <w:keepNext/>
+              <w:jc w:val="both"/>
+            </w:pPr>
+            <w:r>
+              <w:t>357</w:t>
+            </w:r>
+            <w:r>
+              <w:rPr>
+                <w:rFonts w:ascii="Calibri" w:hAnsi="Calibri" w:cs="Calibri"/>
+              </w:rPr>
+              <w:t xml:space="preserve">Ω </w:t>
+            </w:r>
+            <w:r>
+              <w:t>[Metal film 1%]</w:t>
+            </w:r>
+          </w:p>
+        </w:tc>
+      </w:tr>
+      <w:tr>
+        <w:trPr>
+          <w:trHeight w:val="239"/>
+          <w:jc w:val="center"/>
+        </w:trPr>
+        <w:tc>
+          <w:tcPr>
+            <w:tcW w:w="1417" w:type="dxa"/>
+          </w:tcPr>
+          <w:p>
+            <w:pPr>
+              <w:jc w:val="both"/>
+            </w:pPr>
+            <w:r>
+              <w:t>C1</w:t>
+            </w:r>
+          </w:p>
+        </w:tc>
+        <w:tc>
+          <w:tcPr>
+            <w:tcW w:w="2406" w:type="dxa"/>
+          </w:tcPr>
+          <w:p>
+            <w:pPr>
+              <w:keepNext/>
+              <w:jc w:val="both"/>
+            </w:pPr>
+            <w:r>
+              <w:t>0.1uFx100V [</w:t>
+            </w:r>
+            <w:r>
+              <w:t>Electrolítico</w:t>
+            </w:r>
+            <w:r>
+              <w:t>]</w:t>
+            </w:r>
+          </w:p>
+        </w:tc>
+      </w:tr>
+      <w:tr>
+        <w:trPr>
+          <w:trHeight w:val="239"/>
+          <w:jc w:val="center"/>
+        </w:trPr>
+        <w:tc>
+          <w:tcPr>
+            <w:tcW w:w="1417" w:type="dxa"/>
+          </w:tcPr>
+          <w:p>
+            <w:pPr>
+              <w:jc w:val="both"/>
+            </w:pPr>
+            <w:r>
+              <w:t>C2</w:t>
+            </w:r>
+          </w:p>
+        </w:tc>
+        <w:tc>
+          <w:tcPr>
+            <w:tcW w:w="2406" w:type="dxa"/>
+          </w:tcPr>
+          <w:p>
+            <w:pPr>
+              <w:keepNext/>
+              <w:jc w:val="both"/>
+            </w:pPr>
+            <w:r>
+              <w:t>100uFx100V [</w:t>
+            </w:r>
+            <w:r>
+              <w:t>Electrolítico</w:t>
+            </w:r>
+            <w:r>
+              <w:t>]</w:t>
+            </w:r>
+          </w:p>
+        </w:tc>
+      </w:tr>
+      <w:tr>
+        <w:trPr>
+          <w:trHeight w:val="239"/>
+          <w:jc w:val="center"/>
+        </w:trPr>
+        <w:tc>
+          <w:tcPr>
+            <w:tcW w:w="1417" w:type="dxa"/>
+          </w:tcPr>
+          <w:p>
+            <w:pPr>
+              <w:jc w:val="both"/>
+            </w:pPr>
+            <w:r>
+              <w:t>Diodo Zener</w:t>
+            </w:r>
+          </w:p>
+        </w:tc>
+        <w:tc>
+          <w:tcPr>
+            <w:tcW w:w="2406" w:type="dxa"/>
+          </w:tcPr>
+          <w:p>
+            <w:pPr>
+              <w:keepNext/>
+              <w:jc w:val="both"/>
+            </w:pPr>
+            <w:proofErr w:type="spellStart"/>
+            <w:r>
+              <w:t>Vz</w:t>
+            </w:r>
+            <w:proofErr w:type="spellEnd"/>
+            <w:r>
+              <w:t xml:space="preserve"> (</w:t>
+            </w:r>
+            <w:r>
+              <w:t>Nominal)</w:t>
+            </w:r>
+            <w:r>
+              <w:t>:</w:t>
+            </w:r>
+            <w:r>
+              <w:t xml:space="preserve"> 57V</w:t>
+            </w:r>
+          </w:p>
+        </w:tc>
+      </w:tr>
+    </w:tbl>
+    <w:p>
+      <w:pPr>
+        <w:pStyle w:val="Caption"/>
+        <w:jc w:val="center"/>
+      </w:pPr>
+      <w:r>
+        <w:t xml:space="preserve">Tabla </w:t>
+      </w:r>
+      <w:r>
+        <w:fldChar w:fldCharType="begin"/>
+      </w:r>
+      <w:r>
+        <w:instrText xml:space="preserve"> STYLEREF 1 \s </w:instrText>
+      </w:r>
+      <w:r>
+        <w:fldChar w:fldCharType="separate"/>
+      </w:r>
+      <w:r>
+        <w:rPr>
+          <w:noProof/>
+        </w:rPr>
+        <w:t>6</w:t>
+      </w:r>
+      <w:r>
+        <w:fldChar w:fldCharType="end"/>
+      </w:r>
+      <w:r>
+        <w:t>.</w:t>
+      </w:r>
+      <w:r>
+        <w:fldChar w:fldCharType="begin"/>
+      </w:r>
+      <w:r>
+        <w:instrText xml:space="preserve"> SEQ Tabla \* ARABIC \s 1 </w:instrText>
+      </w:r>
+      <w:r>
+        <w:fldChar w:fldCharType="separate"/>
+      </w:r>
+      <w:r>
+        <w:rPr>
+          <w:noProof/>
+        </w:rPr>
+        <w:t>1</w:t>
+      </w:r>
+      <w:r>
+        <w:fldChar w:fldCharType="end"/>
+      </w:r>
+      <w:r>
+        <w:t>: Selección de componentes para la configuración a la potencia requerida</w:t>
+      </w:r>
+    </w:p>
+    <w:p>
+      <w:pPr>
+        <w:jc w:val="both"/>
+        <w:rPr>
+          <w:lang w:val="es-ES"/>
+        </w:rPr>
+      </w:pPr>
+      <w:r>
+        <w:rPr>
+          <w:lang w:val="es-ES"/>
+        </w:rPr>
+        <w:t>Los componentes que participan de forma directa en la selección</w:t>
+      </w:r>
+      <w:r>
+        <w:rPr>
+          <w:lang w:val="es-ES"/>
+        </w:rPr>
+        <w:t xml:space="preserve"> y </w:t>
+      </w:r>
+      <w:r>
+        <w:rPr>
+          <w:lang w:val="es-ES"/>
+        </w:rPr>
+        <w:t>configuración de la potencia a obtener son las resistencias R</w:t>
+      </w:r>
+      <w:r>
+        <w:rPr>
+          <w:lang w:val="es-ES"/>
+        </w:rPr>
+        <w:t xml:space="preserve">(ICLASS) </w:t>
+      </w:r>
+      <w:r>
+        <w:rPr>
+          <w:lang w:val="es-ES"/>
+        </w:rPr>
+        <w:t>y R</w:t>
+      </w:r>
+      <w:r>
+        <w:rPr>
+          <w:lang w:val="es-ES"/>
+        </w:rPr>
+        <w:t>(ILIM)</w:t>
+      </w:r>
+      <w:r>
+        <w:rPr>
+          <w:lang w:val="es-ES"/>
+        </w:rPr>
+        <w:t xml:space="preserve">. La primera es la carga </w:t>
+      </w:r>
+      <w:r>
+        <w:rPr>
+          <w:lang w:val="es-ES"/>
+        </w:rPr>
+        <w:t>a ser vista</w:t>
       </w:r>
       <w:r>
         <w:rPr>
@@ -41182,37 +41843,291 @@
         <w:rPr>
           <w:lang w:val="es-ES"/>
         </w:rPr>
-        <w:t>A</w:t>
-      </w:r>
-      <w:r>
-        <w:rPr>
-          <w:lang w:val="es-ES"/>
-        </w:rPr>
-        <w:t>demás</w:t>
-      </w:r>
-      <w:r>
-        <w:rPr>
-          <w:lang w:val="es-ES"/>
-        </w:rPr>
-        <w:t>,</w:t>
-      </w:r>
-      <w:r>
-        <w:rPr>
-          <w:lang w:val="es-ES"/>
-        </w:rPr>
-        <w:t xml:space="preserve"> se debe considerar que resta el diseño de </w:t>
-      </w:r>
-      <w:r>
-        <w:rPr>
-          <w:lang w:val="es-ES"/>
-        </w:rPr>
-        <w:t xml:space="preserve">otras </w:t>
-      </w:r>
-      <w:r>
-        <w:rPr>
-          <w:lang w:val="es-ES"/>
-        </w:rPr>
-        <w:t>dos fuentes (5V para la carga de Tablet por USB, y 24V para la Interfaz de Salidas Digitales)</w:t>
+        <w:t xml:space="preserve">por </w:t>
+      </w:r>
+      <w:r>
+        <w:rPr>
+          <w:lang w:val="es-ES"/>
+        </w:rPr>
+        <w:t xml:space="preserve">el </w:t>
+      </w:r>
+      <w:proofErr w:type="spellStart"/>
+      <w:r>
+        <w:rPr>
+          <w:lang w:val="es-ES"/>
+        </w:rPr>
+        <w:t>Switch</w:t>
+      </w:r>
+      <w:proofErr w:type="spellEnd"/>
+      <w:r>
+        <w:rPr>
+          <w:lang w:val="es-ES"/>
+        </w:rPr>
+        <w:t xml:space="preserve"> </w:t>
+      </w:r>
+      <w:proofErr w:type="spellStart"/>
+      <w:r>
+        <w:rPr>
+          <w:lang w:val="es-ES"/>
+        </w:rPr>
+        <w:t>PoE</w:t>
+      </w:r>
+      <w:proofErr w:type="spellEnd"/>
+      <w:r>
+        <w:rPr>
+          <w:lang w:val="es-ES"/>
+        </w:rPr>
+        <w:t xml:space="preserve">, </w:t>
+      </w:r>
+      <w:r>
+        <w:rPr>
+          <w:lang w:val="es-ES"/>
+        </w:rPr>
+        <w:t xml:space="preserve">que está </w:t>
+      </w:r>
+      <w:r>
+        <w:rPr>
+          <w:lang w:val="es-ES"/>
+        </w:rPr>
+        <w:t xml:space="preserve">establecida por la norma, </w:t>
+      </w:r>
+      <w:r>
+        <w:rPr>
+          <w:lang w:val="es-ES"/>
+        </w:rPr>
+        <w:t xml:space="preserve">y </w:t>
+      </w:r>
+      <w:r>
+        <w:rPr>
+          <w:lang w:val="es-ES"/>
+        </w:rPr>
+        <w:t>determina la potencia máxima a recibir. La segunda, limita la corriente pico durante la secuencia</w:t>
+      </w:r>
+      <w:r>
+        <w:rPr>
+          <w:lang w:val="es-ES"/>
+        </w:rPr>
+        <w:t xml:space="preserve"> de inicialización</w:t>
+      </w:r>
+      <w:r>
+        <w:rPr>
+          <w:lang w:val="es-ES"/>
+        </w:rPr>
+        <w:t xml:space="preserve">, para asegurarse </w:t>
+      </w:r>
+      <w:r>
+        <w:rPr>
+          <w:lang w:val="es-ES"/>
+        </w:rPr>
+        <w:t xml:space="preserve">que </w:t>
+      </w:r>
+      <w:r>
+        <w:rPr>
+          <w:lang w:val="es-ES"/>
+        </w:rPr>
+        <w:t>se realice de forma correcta.</w:t>
+      </w:r>
+    </w:p>
+    <w:p>
+      <w:pPr>
+        <w:jc w:val="both"/>
+        <w:rPr>
+          <w:lang w:val="es-ES"/>
+        </w:rPr>
+      </w:pPr>
+      <w:r>
+        <w:rPr>
+          <w:lang w:val="es-ES"/>
+        </w:rPr>
+        <w:t xml:space="preserve">El capacitor C1, para cumplir con la norma </w:t>
+      </w:r>
+      <w:proofErr w:type="spellStart"/>
+      <w:r>
+        <w:rPr>
+          <w:lang w:val="es-ES"/>
+        </w:rPr>
+        <w:t>PoE</w:t>
+      </w:r>
+      <w:proofErr w:type="spellEnd"/>
+      <w:r>
+        <w:rPr>
+          <w:lang w:val="es-ES"/>
+        </w:rPr>
+        <w:t xml:space="preserve"> debe ser menor a 5μF. </w:t>
+      </w:r>
+      <w:r>
+        <w:rPr>
+          <w:lang w:val="es-ES"/>
+        </w:rPr>
+        <w:t>Para</w:t>
+      </w:r>
+      <w:r>
+        <w:rPr>
+          <w:lang w:val="es-ES"/>
+        </w:rPr>
+        <w:t xml:space="preserve"> la potencia a utilizar, el fabricante recomienda aplicar la siguiente </w:t>
+      </w:r>
+      <w:r>
+        <w:rPr>
+          <w:lang w:val="es-ES"/>
+        </w:rPr>
+        <w:t>cota</w:t>
+      </w:r>
+      <w:r>
+        <w:rPr>
+          <w:lang w:val="es-ES"/>
+        </w:rPr>
+        <w:t>:</w:t>
+      </w:r>
+    </w:p>
+    <w:p>
+      <w:pPr>
+        <w:jc w:val="center"/>
+        <w:rPr>
+          <w:lang w:val="es-ES"/>
+        </w:rPr>
+      </w:pPr>
+      <w:r>
+        <w:rPr>
+          <w:lang w:val="es-ES"/>
+        </w:rPr>
+        <w:t>C</w:t>
+      </w:r>
+      <w:r>
+        <w:rPr>
+          <w:lang w:val="es-ES"/>
+        </w:rPr>
+        <w:t xml:space="preserve">1 </w:t>
+      </w:r>
+      <w:r>
+        <w:rPr>
+          <w:lang w:val="es-ES"/>
+        </w:rPr>
+        <w:t>≤ (</w:t>
+      </w:r>
+      <w:r>
+        <w:rPr>
+          <w:lang w:val="es-ES"/>
+        </w:rPr>
+        <w:t>IOUT*</w:t>
+      </w:r>
+      <w:r>
+        <w:rPr>
+          <w:lang w:val="es-ES"/>
+        </w:rPr>
+        <w:t>180) /</w:t>
+      </w:r>
+      <w:r>
+        <w:rPr>
+          <w:lang w:val="es-ES"/>
+        </w:rPr>
+        <w:t xml:space="preserve"> </w:t>
+      </w:r>
+      <w:r>
+        <w:rPr>
+          <w:lang w:val="es-ES"/>
+        </w:rPr>
+        <w:t>(10 mA)</w:t>
+      </w:r>
+    </w:p>
+    <w:p>
+      <w:pPr>
+        <w:jc w:val="both"/>
+        <w:rPr>
+          <w:lang w:val="es-ES"/>
+        </w:rPr>
+      </w:pPr>
+      <w:r>
+        <w:rPr>
+          <w:lang w:val="es-ES"/>
+        </w:rPr>
+        <w:t xml:space="preserve">Sin embargo, cambios en dicho capacitor pueden traer consecuencias a la hora de la inicialización, por lo que el fabricante sugiere </w:t>
+      </w:r>
+      <w:r>
+        <w:rPr>
+          <w:lang w:val="es-ES"/>
+        </w:rPr>
+        <w:t xml:space="preserve">utilizar </w:t>
+      </w:r>
+      <w:r>
+        <w:rPr>
+          <w:lang w:val="es-ES"/>
+        </w:rPr>
+        <w:t xml:space="preserve">el valor </w:t>
+      </w:r>
+      <w:r>
+        <w:rPr>
+          <w:lang w:val="es-ES"/>
+        </w:rPr>
+        <w:t>indicado</w:t>
+      </w:r>
+      <w:r>
+        <w:rPr>
+          <w:lang w:val="es-ES"/>
+        </w:rPr>
+        <w:t xml:space="preserve"> en la tabla.</w:t>
+      </w:r>
+    </w:p>
+    <w:p>
+      <w:pPr>
+        <w:jc w:val="both"/>
+        <w:rPr>
+          <w:lang w:val="es-ES"/>
+        </w:rPr>
+      </w:pPr>
+      <w:r>
+        <w:rPr>
+          <w:lang w:val="es-ES"/>
+        </w:rPr>
+        <w:t xml:space="preserve">La potencia final está determinada por </w:t>
+      </w:r>
+      <w:r>
+        <w:rPr>
+          <w:lang w:val="es-ES"/>
+        </w:rPr>
+        <w:t xml:space="preserve">VDD </w:t>
+      </w:r>
+      <w:r>
+        <w:rPr>
+          <w:lang w:val="es-ES"/>
+        </w:rPr>
+        <w:t xml:space="preserve">y </w:t>
+      </w:r>
+      <w:r>
+        <w:rPr>
+          <w:lang w:val="es-ES"/>
+        </w:rPr>
+        <w:t xml:space="preserve">I(RTN) máxima, siendo que </w:t>
+      </w:r>
+      <w:r>
+        <w:rPr>
+          <w:lang w:val="es-ES"/>
+        </w:rPr>
+        <w:t xml:space="preserve">el </w:t>
+      </w:r>
+      <w:r>
+        <w:rPr>
+          <w:lang w:val="es-ES"/>
+        </w:rPr>
+        <w:t xml:space="preserve">circuito </w:t>
+      </w:r>
+      <w:r>
+        <w:rPr>
+          <w:lang w:val="es-ES"/>
+        </w:rPr>
+        <w:t xml:space="preserve">integrado garantiza en las peores condiciones de uso 13W de potencia (con una </w:t>
+      </w:r>
+      <w:r>
+        <w:rPr>
+          <w:lang w:val="es-ES"/>
+        </w:rPr>
+        <w:t>tensión de entrada</w:t>
+      </w:r>
+      <w:r>
+        <w:rPr>
+          <w:lang w:val="es-ES"/>
+        </w:rPr>
+        <w:t xml:space="preserve"> de 37V)</w:t>
       </w:r>
       <w:r>
         <w:rPr>
@@ -41245,6 +42160,900 @@
         <w:rPr>
           <w:lang w:val="es-ES"/>
         </w:rPr>
+        <w:t xml:space="preserve">: </w:t>
+      </w:r>
+      <w:r>
+        <w:rPr>
+          <w:lang w:val="es-ES"/>
+        </w:rPr>
+        <w:t xml:space="preserve">La salida del </w:t>
+      </w:r>
+      <w:r>
+        <w:rPr>
+          <w:lang w:val="es-ES"/>
+        </w:rPr>
+        <w:t xml:space="preserve">circuito </w:t>
+      </w:r>
+      <w:r>
+        <w:rPr>
+          <w:lang w:val="es-ES"/>
+        </w:rPr>
+        <w:t xml:space="preserve">integrado se toma entre los pines VDD y RTN, una tensión </w:t>
+      </w:r>
+      <w:r>
+        <w:rPr>
+          <w:lang w:val="es-ES"/>
+        </w:rPr>
+        <w:t xml:space="preserve">nominal </w:t>
+      </w:r>
+      <w:r>
+        <w:rPr>
+          <w:lang w:val="es-ES"/>
+        </w:rPr>
+        <w:t>de 50V y una corriente máxima de 0.3 A (</w:t>
+      </w:r>
+      <w:r>
+        <w:rPr>
+          <w:lang w:val="es-ES"/>
+        </w:rPr>
+        <w:t>l</w:t>
+      </w:r>
+      <w:r>
+        <w:rPr>
+          <w:lang w:val="es-ES"/>
+        </w:rPr>
+        <w:t xml:space="preserve">imitada por el </w:t>
+      </w:r>
+      <w:proofErr w:type="spellStart"/>
+      <w:r>
+        <w:rPr>
+          <w:lang w:val="es-ES"/>
+        </w:rPr>
+        <w:t>Switch</w:t>
+      </w:r>
+      <w:proofErr w:type="spellEnd"/>
+      <w:r>
+        <w:rPr>
+          <w:lang w:val="es-ES"/>
+        </w:rPr>
+        <w:t xml:space="preserve">). Desde estos terminales, </w:t>
+      </w:r>
+      <w:r>
+        <w:rPr>
+          <w:lang w:val="es-ES"/>
+        </w:rPr>
+        <w:t>se derivarán los módulos de &lt;&lt;Alimentación Interna 3.3V&gt;&gt;, &lt;&lt;Alimentación Interna 24V&gt;&gt; y &lt;&lt;Carga por USB&gt;&gt;</w:t>
+      </w:r>
+      <w:r>
+        <w:rPr>
+          <w:lang w:val="es-ES"/>
+        </w:rPr>
+        <w:t>.</w:t>
+      </w:r>
+    </w:p>
+    <w:p>
+      <w:pPr>
+        <w:pStyle w:val="Heading3"/>
+        <w:numPr>
+          <w:ilvl w:val="3"/>
+          <w:numId w:val="1"/>
+        </w:numPr>
+      </w:pPr>
+      <w:r>
+        <w:lastRenderedPageBreak/>
+        <w:t>Plan de pruebas</w:t>
+      </w:r>
+    </w:p>
+    <w:p>
+      <w:pPr>
+        <w:jc w:val="both"/>
+        <w:rPr>
+          <w:lang w:val="es-ES"/>
+        </w:rPr>
+      </w:pPr>
+      <w:r>
+        <w:rPr>
+          <w:lang w:val="es-ES"/>
+        </w:rPr>
+        <w:t>Para el plan de pruebas de este módulo, se utilizarán los siguientes elementos:</w:t>
+      </w:r>
+    </w:p>
+    <w:p>
+      <w:pPr>
+        <w:pStyle w:val="ListParagraph"/>
+        <w:numPr>
+          <w:ilvl w:val="0"/>
+          <w:numId w:val="12"/>
+        </w:numPr>
+        <w:rPr>
+          <w:lang w:val="es-ES"/>
+        </w:rPr>
+      </w:pPr>
+      <w:proofErr w:type="spellStart"/>
+      <w:r>
+        <w:rPr>
+          <w:lang w:val="es-ES"/>
+        </w:rPr>
+        <w:t>Switch</w:t>
+      </w:r>
+      <w:proofErr w:type="spellEnd"/>
+      <w:r>
+        <w:rPr>
+          <w:lang w:val="es-ES"/>
+        </w:rPr>
+        <w:t xml:space="preserve"> </w:t>
+      </w:r>
+      <w:proofErr w:type="spellStart"/>
+      <w:r>
+        <w:rPr>
+          <w:lang w:val="es-ES"/>
+        </w:rPr>
+        <w:t>PoE</w:t>
+      </w:r>
+      <w:proofErr w:type="spellEnd"/>
+    </w:p>
+    <w:p>
+      <w:pPr>
+        <w:pStyle w:val="ListParagraph"/>
+        <w:numPr>
+          <w:ilvl w:val="0"/>
+          <w:numId w:val="12"/>
+        </w:numPr>
+        <w:rPr>
+          <w:lang w:val="es-ES"/>
+        </w:rPr>
+      </w:pPr>
+      <w:r>
+        <w:rPr>
+          <w:lang w:val="es-ES"/>
+        </w:rPr>
+        <w:t>Cable Ethernet RJ-45</w:t>
+      </w:r>
+    </w:p>
+    <w:p>
+      <w:pPr>
+        <w:pStyle w:val="ListParagraph"/>
+        <w:numPr>
+          <w:ilvl w:val="0"/>
+          <w:numId w:val="12"/>
+        </w:numPr>
+        <w:rPr>
+          <w:lang w:val="es-ES"/>
+        </w:rPr>
+      </w:pPr>
+      <w:r>
+        <w:rPr>
+          <w:lang w:val="es-ES"/>
+        </w:rPr>
+        <w:t>Osciloscopio</w:t>
+      </w:r>
+    </w:p>
+    <w:p>
+      <w:pPr>
+        <w:pStyle w:val="ListParagraph"/>
+        <w:numPr>
+          <w:ilvl w:val="0"/>
+          <w:numId w:val="12"/>
+        </w:numPr>
+        <w:rPr>
+          <w:lang w:val="es-ES"/>
+        </w:rPr>
+      </w:pPr>
+      <w:r>
+        <w:rPr>
+          <w:lang w:val="es-ES"/>
+        </w:rPr>
+        <w:t xml:space="preserve">Reóstato de potencia 15W o </w:t>
+      </w:r>
+      <w:r>
+        <w:rPr>
+          <w:lang w:val="es-ES"/>
+        </w:rPr>
+        <w:t>superior</w:t>
+      </w:r>
+    </w:p>
+    <w:p>
+      <w:pPr>
+        <w:jc w:val="both"/>
+        <w:rPr>
+          <w:lang w:val="es-ES"/>
+        </w:rPr>
+      </w:pPr>
+      <w:r>
+        <w:rPr>
+          <w:lang w:val="es-ES"/>
+        </w:rPr>
+        <w:t xml:space="preserve">El objetivo es </w:t>
+      </w:r>
+      <w:r>
+        <w:rPr>
+          <w:lang w:val="es-ES"/>
+        </w:rPr>
+        <w:t>realizar</w:t>
+      </w:r>
+      <w:r>
+        <w:rPr>
+          <w:lang w:val="es-ES"/>
+        </w:rPr>
+        <w:t xml:space="preserve"> una correcta inicialización del módulo, y validar que para una tensión del estándar de </w:t>
+      </w:r>
+      <w:proofErr w:type="spellStart"/>
+      <w:r>
+        <w:rPr>
+          <w:lang w:val="es-ES"/>
+        </w:rPr>
+        <w:t>PoE</w:t>
+      </w:r>
+      <w:proofErr w:type="spellEnd"/>
+      <w:r>
+        <w:rPr>
+          <w:lang w:val="es-ES"/>
+        </w:rPr>
+        <w:t xml:space="preserve"> (entre 37 y 57 V), se </w:t>
+      </w:r>
+      <w:r>
+        <w:rPr>
+          <w:lang w:val="es-ES"/>
+        </w:rPr>
+        <w:t xml:space="preserve">obtiene </w:t>
+      </w:r>
+      <w:r>
+        <w:rPr>
+          <w:lang w:val="es-ES"/>
+        </w:rPr>
+        <w:t>una salida de al menos 13W de potencia.</w:t>
+      </w:r>
+    </w:p>
+    <w:p>
+      <w:pPr>
+        <w:jc w:val="both"/>
+        <w:rPr>
+          <w:lang w:val="es-ES"/>
+        </w:rPr>
+      </w:pPr>
+      <w:r>
+        <w:rPr>
+          <w:lang w:val="es-ES"/>
+        </w:rPr>
+        <w:t>Para ello</w:t>
+      </w:r>
+      <w:r>
+        <w:rPr>
+          <w:lang w:val="es-ES"/>
+        </w:rPr>
+        <w:t xml:space="preserve">, </w:t>
+      </w:r>
+      <w:r>
+        <w:rPr>
+          <w:lang w:val="es-ES"/>
+        </w:rPr>
+        <w:t xml:space="preserve">se </w:t>
+      </w:r>
+      <w:r>
+        <w:rPr>
+          <w:lang w:val="es-ES"/>
+        </w:rPr>
+        <w:t>conecta el osciloscopio y el potenciómetro a los pines de salida (VDD, RTN).</w:t>
+      </w:r>
+      <w:r>
+        <w:rPr>
+          <w:lang w:val="es-ES"/>
+        </w:rPr>
+        <w:t xml:space="preserve"> </w:t>
+      </w:r>
+      <w:r>
+        <w:rPr>
+          <w:lang w:val="es-ES"/>
+        </w:rPr>
+        <w:t xml:space="preserve">Luego, </w:t>
+      </w:r>
+      <w:r>
+        <w:rPr>
+          <w:lang w:val="es-ES"/>
+        </w:rPr>
+        <w:t xml:space="preserve">se conecta </w:t>
+      </w:r>
+      <w:r>
+        <w:rPr>
+          <w:lang w:val="es-ES"/>
+        </w:rPr>
+        <w:t>el</w:t>
+      </w:r>
+      <w:r>
+        <w:rPr>
+          <w:lang w:val="es-ES"/>
+        </w:rPr>
+        <w:t xml:space="preserve"> módulo al </w:t>
+      </w:r>
+      <w:proofErr w:type="spellStart"/>
+      <w:r>
+        <w:rPr>
+          <w:lang w:val="es-ES"/>
+        </w:rPr>
+        <w:t>Switch</w:t>
+      </w:r>
+      <w:proofErr w:type="spellEnd"/>
+      <w:r>
+        <w:rPr>
+          <w:lang w:val="es-ES"/>
+        </w:rPr>
+        <w:t xml:space="preserve"> </w:t>
+      </w:r>
+      <w:proofErr w:type="spellStart"/>
+      <w:r>
+        <w:rPr>
+          <w:lang w:val="es-ES"/>
+        </w:rPr>
+        <w:t>PoE</w:t>
+      </w:r>
+      <w:proofErr w:type="spellEnd"/>
+      <w:r>
+        <w:rPr>
+          <w:lang w:val="es-ES"/>
+        </w:rPr>
+        <w:t xml:space="preserve"> </w:t>
+      </w:r>
+      <w:r>
+        <w:rPr>
+          <w:lang w:val="es-ES"/>
+        </w:rPr>
+        <w:t>a través del cable ethernet RJ-45.</w:t>
+      </w:r>
+      <w:r>
+        <w:rPr>
+          <w:lang w:val="es-ES"/>
+        </w:rPr>
+        <w:t xml:space="preserve"> </w:t>
+      </w:r>
+      <w:r>
+        <w:rPr>
+          <w:lang w:val="es-ES"/>
+        </w:rPr>
+        <w:t>Se debe</w:t>
+      </w:r>
+      <w:r>
+        <w:rPr>
+          <w:lang w:val="es-ES"/>
+        </w:rPr>
+        <w:t xml:space="preserve"> observar en primera instancia la inicialización</w:t>
+      </w:r>
+      <w:r>
+        <w:rPr>
+          <w:lang w:val="es-ES"/>
+        </w:rPr>
+        <w:t xml:space="preserve"> </w:t>
+      </w:r>
+      <w:r>
+        <w:rPr>
+          <w:lang w:val="es-ES"/>
+        </w:rPr>
+        <w:t xml:space="preserve">correcta de </w:t>
+      </w:r>
+      <w:proofErr w:type="spellStart"/>
+      <w:r>
+        <w:rPr>
+          <w:lang w:val="es-ES"/>
+        </w:rPr>
+        <w:t>PoE</w:t>
+      </w:r>
+      <w:proofErr w:type="spellEnd"/>
+      <w:r>
+        <w:rPr>
+          <w:lang w:val="es-ES"/>
+        </w:rPr>
+        <w:t xml:space="preserve"> (</w:t>
+      </w:r>
+      <w:r>
+        <w:rPr>
+          <w:lang w:val="es-ES"/>
+        </w:rPr>
+        <w:t>como se muestra</w:t>
+      </w:r>
+      <w:r>
+        <w:rPr>
+          <w:lang w:val="es-ES"/>
+        </w:rPr>
+        <w:t xml:space="preserve"> en la siguiente figura), seguido de una tensión continua de valor constante (</w:t>
+      </w:r>
+      <w:r>
+        <w:rPr>
+          <w:lang w:val="es-ES"/>
+        </w:rPr>
+        <w:t>el valor esperado es</w:t>
+      </w:r>
+      <w:r>
+        <w:rPr>
+          <w:lang w:val="es-ES"/>
+        </w:rPr>
+        <w:t xml:space="preserve"> de 50 V, pero debe</w:t>
+      </w:r>
+      <w:r>
+        <w:rPr>
+          <w:lang w:val="es-ES"/>
+        </w:rPr>
+        <w:t>rá</w:t>
+      </w:r>
+      <w:r>
+        <w:rPr>
+          <w:lang w:val="es-ES"/>
+        </w:rPr>
+        <w:t xml:space="preserve"> estar comprendida en el intervalo mencionado anteriormente)</w:t>
+      </w:r>
+      <w:r>
+        <w:rPr>
+          <w:lang w:val="es-ES"/>
+        </w:rPr>
+        <w:t>.</w:t>
+      </w:r>
+    </w:p>
+    <w:p>
+      <w:pPr>
+        <w:keepNext/>
+        <w:jc w:val="center"/>
+      </w:pPr>
+      <w:r>
+        <w:rPr>
+          <w:noProof/>
+          <w:lang w:val="es-ES"/>
+        </w:rPr>
+        <w:drawing>
+          <wp:inline distT="0" distB="0" distL="0" distR="0" wp14:anchorId="3C880DEE" wp14:editId="2FFA534B">
+            <wp:extent cx="2383790" cy="2273935"/>
+            <wp:effectExtent l="0" t="0" r="0" b="0"/>
+            <wp:docPr id="26" name="Picture 26"/>
+            <wp:cNvGraphicFramePr>
+              <a:graphicFrameLocks xmlns:a="http://schemas.openxmlformats.org/drawingml/2006/main" noChangeAspect="1"/>
+            </wp:cNvGraphicFramePr>
+            <a:graphic xmlns:a="http://schemas.openxmlformats.org/drawingml/2006/main">
+              <a:graphicData uri="http://schemas.openxmlformats.org/drawingml/2006/picture">
+                <pic:pic xmlns:pic="http://schemas.openxmlformats.org/drawingml/2006/picture">
+                  <pic:nvPicPr>
+                    <pic:cNvPr id="0" name="Picture 3"/>
+                    <pic:cNvPicPr>
+                      <a:picLocks noChangeAspect="1" noChangeArrowheads="1"/>
+                    </pic:cNvPicPr>
+                  </pic:nvPicPr>
+                  <pic:blipFill>
+                    <a:blip r:embed="rId24">
+                      <a:extLst>
+                        <a:ext uri="{28A0092B-C50C-407E-A947-70E740481C1C}">
+                          <a14:useLocalDpi xmlns:a14="http://schemas.microsoft.com/office/drawing/2010/main" val="0"/>
+                        </a:ext>
+                      </a:extLst>
+                    </a:blip>
+                    <a:srcRect/>
+                    <a:stretch>
+                      <a:fillRect/>
+                    </a:stretch>
+                  </pic:blipFill>
+                  <pic:spPr bwMode="auto">
+                    <a:xfrm>
+                      <a:off x="0" y="0"/>
+                      <a:ext cx="2383790" cy="2273935"/>
+                    </a:xfrm>
+                    <a:prstGeom prst="rect">
+                      <a:avLst/>
+                    </a:prstGeom>
+                    <a:noFill/>
+                  </pic:spPr>
+                </pic:pic>
+              </a:graphicData>
+            </a:graphic>
+          </wp:inline>
+        </w:drawing>
+      </w:r>
+    </w:p>
+    <w:p>
+      <w:pPr>
+        <w:pStyle w:val="Caption"/>
+        <w:jc w:val="center"/>
+      </w:pPr>
+      <w:r>
+        <w:t xml:space="preserve">Figura </w:t>
+      </w:r>
+      <w:r>
+        <w:fldChar w:fldCharType="begin"/>
+      </w:r>
+      <w:r>
+        <w:instrText xml:space="preserve"> STYLEREF 1 \s </w:instrText>
+      </w:r>
+      <w:r>
+        <w:fldChar w:fldCharType="separate"/>
+      </w:r>
+      <w:r>
+        <w:rPr>
+          <w:noProof/>
+        </w:rPr>
+        <w:t>6</w:t>
+      </w:r>
+      <w:r>
+        <w:fldChar w:fldCharType="end"/>
+      </w:r>
+      <w:r>
+        <w:noBreakHyphen/>
+      </w:r>
+      <w:r>
+        <w:fldChar w:fldCharType="begin"/>
+      </w:r>
+      <w:r>
+        <w:instrText xml:space="preserve"> SEQ Figura \* ARABIC \s 1 </w:instrText>
+      </w:r>
+      <w:r>
+        <w:fldChar w:fldCharType="separate"/>
+      </w:r>
+      <w:r>
+        <w:rPr>
+          <w:noProof/>
+        </w:rPr>
+        <w:t>3</w:t>
+      </w:r>
+      <w:r>
+        <w:fldChar w:fldCharType="end"/>
+      </w:r>
+      <w:r>
+        <w:t xml:space="preserve">: Secuencia de inicialización de </w:t>
+      </w:r>
+      <w:proofErr w:type="spellStart"/>
+      <w:r>
+        <w:t>PoE</w:t>
+      </w:r>
+      <w:proofErr w:type="spellEnd"/>
+    </w:p>
+    <w:p>
+      <w:pPr>
+        <w:jc w:val="both"/>
+        <w:rPr>
+          <w:lang w:val="es-ES"/>
+        </w:rPr>
+      </w:pPr>
+      <w:r>
+        <w:rPr>
+          <w:lang w:val="es-ES"/>
+        </w:rPr>
+        <w:t>Para la prueba con carga</w:t>
+      </w:r>
+      <w:r>
+        <w:rPr>
+          <w:lang w:val="es-ES"/>
+        </w:rPr>
+        <w:t xml:space="preserve">, </w:t>
+      </w:r>
+      <w:r>
+        <w:rPr>
+          <w:lang w:val="es-ES"/>
+        </w:rPr>
+        <w:t>se conecta el reóstato (ajustado a una resistencia de valor 15W/VDD o de por lo menos 220Ω) en los pines de salida. C</w:t>
+      </w:r>
+      <w:r>
+        <w:rPr>
+          <w:lang w:val="es-ES"/>
+        </w:rPr>
+        <w:t>omprobar que l</w:t>
+      </w:r>
+      <w:r>
+        <w:rPr>
+          <w:lang w:val="es-ES"/>
+        </w:rPr>
+        <w:t xml:space="preserve">a potencia </w:t>
+      </w:r>
+      <w:r>
+        <w:rPr>
+          <w:lang w:val="es-ES"/>
+        </w:rPr>
+        <w:t xml:space="preserve">máxima que entrega el módulo se mantenga en todo momento en 13W o superior (potencia mínima garantizada por el </w:t>
+      </w:r>
+      <w:r>
+        <w:rPr>
+          <w:lang w:val="es-ES"/>
+        </w:rPr>
+        <w:t xml:space="preserve">circuito </w:t>
+      </w:r>
+      <w:r>
+        <w:rPr>
+          <w:lang w:val="es-ES"/>
+        </w:rPr>
+        <w:t>integrado).</w:t>
+      </w:r>
+    </w:p>
+    <w:p>
+      <w:pPr>
+        <w:pStyle w:val="Heading3"/>
+      </w:pPr>
+      <w:r>
+        <w:t>&lt;&lt;Alimentación Interna 3.3V&gt;&gt;</w:t>
+      </w:r>
+    </w:p>
+    <w:p>
+      <w:pPr>
+        <w:pStyle w:val="Heading3"/>
+        <w:numPr>
+          <w:ilvl w:val="3"/>
+          <w:numId w:val="1"/>
+        </w:numPr>
+      </w:pPr>
+      <w:bookmarkStart w:id="94" w:name="_Toc57111871"/>
+      <w:r>
+        <w:t>Descripción</w:t>
+      </w:r>
+      <w:bookmarkEnd w:id="94"/>
+    </w:p>
+    <w:p>
+      <w:pPr>
+        <w:jc w:val="both"/>
+        <w:rPr>
+          <w:lang w:val="es-ES"/>
+        </w:rPr>
+      </w:pPr>
+      <w:r>
+        <w:rPr>
+          <w:lang w:val="es-ES"/>
+        </w:rPr>
+        <w:t>La fuente de 3.3V se requiere para alimentar la Unidad de Control y la Interfaz de Entradas Analógicas.</w:t>
+      </w:r>
+      <w:r>
+        <w:rPr>
+          <w:lang w:val="es-ES"/>
+        </w:rPr>
+        <w:t xml:space="preserve"> De las características de entrada y salida (a detallar a continuación) surgen los criterios de diseño a</w:t>
+      </w:r>
+      <w:r>
+        <w:rPr>
+          <w:lang w:val="es-ES"/>
+        </w:rPr>
+        <w:t xml:space="preserve"> adoptar</w:t>
+      </w:r>
+      <w:r>
+        <w:rPr>
+          <w:lang w:val="es-ES"/>
+        </w:rPr>
+        <w:t>, siguiendo además las recomendaciones dadas por los fabricantes.</w:t>
+      </w:r>
+    </w:p>
+    <w:p>
+      <w:pPr>
+        <w:pStyle w:val="Heading3"/>
+        <w:numPr>
+          <w:ilvl w:val="3"/>
+          <w:numId w:val="1"/>
+        </w:numPr>
+      </w:pPr>
+      <w:bookmarkStart w:id="95" w:name="_Toc57111872"/>
+      <w:r>
+        <w:t>Detalles</w:t>
+      </w:r>
+      <w:r>
+        <w:t xml:space="preserve"> </w:t>
+      </w:r>
+      <w:r>
+        <w:t>de</w:t>
+      </w:r>
+      <w:r>
+        <w:t xml:space="preserve"> </w:t>
+      </w:r>
+      <w:r>
+        <w:t>selección</w:t>
+      </w:r>
+      <w:r>
+        <w:t xml:space="preserve"> </w:t>
+      </w:r>
+      <w:r>
+        <w:t>y</w:t>
+      </w:r>
+      <w:r>
+        <w:t xml:space="preserve"> </w:t>
+      </w:r>
+      <w:r>
+        <w:t>cálculo</w:t>
+      </w:r>
+      <w:r>
+        <w:t xml:space="preserve"> </w:t>
+      </w:r>
+      <w:r>
+        <w:t>de</w:t>
+      </w:r>
+      <w:r>
+        <w:t xml:space="preserve"> </w:t>
+      </w:r>
+      <w:r>
+        <w:t>los</w:t>
+      </w:r>
+      <w:r>
+        <w:t xml:space="preserve"> </w:t>
+      </w:r>
+      <w:r>
+        <w:t>elementos</w:t>
+      </w:r>
+      <w:r>
+        <w:t xml:space="preserve"> </w:t>
+      </w:r>
+      <w:proofErr w:type="spellStart"/>
+      <w:r>
+        <w:t>circuitales</w:t>
+      </w:r>
+      <w:bookmarkEnd w:id="95"/>
+      <w:proofErr w:type="spellEnd"/>
+    </w:p>
+    <w:p>
+      <w:pPr>
+        <w:jc w:val="both"/>
+        <w:rPr>
+          <w:lang w:val="es-ES"/>
+        </w:rPr>
+      </w:pPr>
+      <w:r>
+        <w:rPr>
+          <w:lang w:val="es-ES"/>
+        </w:rPr>
+        <w:t xml:space="preserve">En primera instancia se buscará poder realizar un diseño de fuente tipo lineal, debido al requerimiento de bajas EMI. </w:t>
+      </w:r>
+      <w:r>
+        <w:rPr>
+          <w:lang w:val="es-ES"/>
+        </w:rPr>
+        <w:t>Para el diseño se tienen en cuenta las siguientes características:</w:t>
+      </w:r>
+    </w:p>
+    <w:p>
+      <w:pPr>
+        <w:pStyle w:val="ListParagraph"/>
+        <w:numPr>
+          <w:ilvl w:val="2"/>
+          <w:numId w:val="10"/>
+        </w:numPr>
+        <w:jc w:val="both"/>
+        <w:rPr>
+          <w:lang w:val="es-ES"/>
+        </w:rPr>
+      </w:pPr>
+      <w:r>
+        <w:rPr>
+          <w:b/>
+          <w:bCs/>
+          <w:lang w:val="es-ES"/>
+        </w:rPr>
+        <w:t>Entrada</w:t>
+      </w:r>
+      <w:r>
+        <w:rPr>
+          <w:lang w:val="es-ES"/>
+        </w:rPr>
+        <w:t xml:space="preserve">: Tensión proveniente de </w:t>
+      </w:r>
+      <w:proofErr w:type="spellStart"/>
+      <w:r>
+        <w:rPr>
+          <w:lang w:val="es-ES"/>
+        </w:rPr>
+        <w:t>PoE</w:t>
+      </w:r>
+      <w:proofErr w:type="spellEnd"/>
+      <w:r>
+        <w:rPr>
+          <w:lang w:val="es-ES"/>
+        </w:rPr>
+        <w:t xml:space="preserve"> (37V – 57V)</w:t>
+      </w:r>
+    </w:p>
+    <w:p>
+      <w:pPr>
+        <w:jc w:val="both"/>
+        <w:rPr>
+          <w:lang w:val="es-ES"/>
+        </w:rPr>
+      </w:pPr>
+      <w:r>
+        <w:rPr>
+          <w:lang w:val="es-ES"/>
+        </w:rPr>
+        <w:t xml:space="preserve">A partir de esto, surge la necesidad de que en la búsqueda de circuitos integrados (independientemente de que la fuente sea del tipo lineal o </w:t>
+      </w:r>
+      <w:proofErr w:type="spellStart"/>
+      <w:r>
+        <w:rPr>
+          <w:lang w:val="es-ES"/>
+        </w:rPr>
+        <w:t>switching</w:t>
+      </w:r>
+      <w:proofErr w:type="spellEnd"/>
+      <w:r>
+        <w:rPr>
+          <w:lang w:val="es-ES"/>
+        </w:rPr>
+        <w:t xml:space="preserve">) que posean la característica HV (High </w:t>
+      </w:r>
+      <w:proofErr w:type="spellStart"/>
+      <w:r>
+        <w:rPr>
+          <w:lang w:val="es-ES"/>
+        </w:rPr>
+        <w:t>Voltage</w:t>
+      </w:r>
+      <w:proofErr w:type="spellEnd"/>
+      <w:r>
+        <w:rPr>
+          <w:lang w:val="es-ES"/>
+        </w:rPr>
+        <w:t>). Es decir, la tensión máxima admitida en su entrada sea hasta 60V. Se descarta la posibilidad de realizar un diseño que posea en su totalidad elementos discretos debido a que implica una mayor complejidad</w:t>
+      </w:r>
+      <w:r>
+        <w:rPr>
+          <w:lang w:val="es-ES"/>
+        </w:rPr>
+        <w:t>, cantidad de componentes y costo.</w:t>
+      </w:r>
+      <w:r>
+        <w:rPr>
+          <w:lang w:val="es-ES"/>
+        </w:rPr>
+        <w:t xml:space="preserve"> </w:t>
+      </w:r>
+      <w:r>
+        <w:rPr>
+          <w:lang w:val="es-ES"/>
+        </w:rPr>
+        <w:t>A</w:t>
+      </w:r>
+      <w:r>
+        <w:rPr>
+          <w:lang w:val="es-ES"/>
+        </w:rPr>
+        <w:t>demás</w:t>
+      </w:r>
+      <w:r>
+        <w:rPr>
+          <w:lang w:val="es-ES"/>
+        </w:rPr>
+        <w:t>,</w:t>
+      </w:r>
+      <w:r>
+        <w:rPr>
+          <w:lang w:val="es-ES"/>
+        </w:rPr>
+        <w:t xml:space="preserve"> se debe considerar que resta el diseño de </w:t>
+      </w:r>
+      <w:r>
+        <w:rPr>
+          <w:lang w:val="es-ES"/>
+        </w:rPr>
+        <w:t xml:space="preserve">otras </w:t>
+      </w:r>
+      <w:r>
+        <w:rPr>
+          <w:lang w:val="es-ES"/>
+        </w:rPr>
+        <w:t>dos fuentes (5V para la carga de Tablet por USB, y 24V para la Interfaz de Salidas Digitales)</w:t>
+      </w:r>
+      <w:r>
+        <w:rPr>
+          <w:lang w:val="es-ES"/>
+        </w:rPr>
+        <w:t>.</w:t>
+      </w:r>
+    </w:p>
+    <w:p>
+      <w:pPr>
+        <w:pStyle w:val="ListParagraph"/>
+        <w:numPr>
+          <w:ilvl w:val="2"/>
+          <w:numId w:val="10"/>
+        </w:numPr>
+        <w:jc w:val="both"/>
+        <w:rPr>
+          <w:lang w:val="es-ES"/>
+        </w:rPr>
+      </w:pPr>
+      <w:r>
+        <w:rPr>
+          <w:b/>
+          <w:bCs/>
+          <w:lang w:val="es-ES"/>
+        </w:rPr>
+        <w:t>Salida</w:t>
+      </w:r>
+      <w:r>
+        <w:rPr>
+          <w:lang w:val="es-ES"/>
+        </w:rPr>
         <w:t>: A partir de las características de la Unidad de Control y la Interfaz de Entradas analógicas:</w:t>
       </w:r>
     </w:p>
@@ -41264,6 +43073,7 @@
         <w:rPr>
           <w:lang w:val="es-419"/>
         </w:rPr>
+        <w:lastRenderedPageBreak/>
         <w:t>Unidad de Control: VDD = 1.8V - 3.6V, IDD (máx</w:t>
       </w:r>
       <w:r>
@@ -41464,7 +43274,6 @@
           <w:noProof/>
           <w:lang w:val="es-419"/>
         </w:rPr>
-        <w:lastRenderedPageBreak/>
         <w:drawing>
           <wp:inline distT="0" distB="0" distL="0" distR="0" wp14:anchorId="234A7C1C" wp14:editId="137E4533">
             <wp:extent cx="2200576" cy="2291443"/>
@@ -41481,7 +43290,7 @@
                     <pic:cNvPicPr/>
                   </pic:nvPicPr>
                   <pic:blipFill>
-                    <a:blip r:embed="rId22" cstate="print">
+                    <a:blip r:embed="rId25" cstate="print">
                       <a:extLst>
                         <a:ext uri="{28A0092B-C50C-407E-A947-70E740481C1C}">
                           <a14:useLocalDpi xmlns:a14="http://schemas.microsoft.com/office/drawing/2010/main" val="0"/>
@@ -41553,7 +43362,7 @@
         <w:rPr>
           <w:noProof/>
         </w:rPr>
-        <w:t>1</w:t>
+        <w:t>4</w:t>
       </w:r>
       <w:r>
         <w:fldChar w:fldCharType="end"/>
@@ -41637,7 +43446,7 @@
                     <pic:cNvPicPr/>
                   </pic:nvPicPr>
                   <pic:blipFill>
-                    <a:blip r:embed="rId23" cstate="print">
+                    <a:blip r:embed="rId26" cstate="print">
                       <a:extLst>
                         <a:ext uri="{28A0092B-C50C-407E-A947-70E740481C1C}">
                           <a14:useLocalDpi xmlns:a14="http://schemas.microsoft.com/office/drawing/2010/main" val="0"/>
@@ -41709,7 +43518,7 @@
         <w:rPr>
           <w:noProof/>
         </w:rPr>
-        <w:t>2</w:t>
+        <w:t>5</w:t>
       </w:r>
       <w:r>
         <w:fldChar w:fldCharType="end"/>
@@ -41824,6 +43633,7 @@
         <w:jc w:val="both"/>
       </w:pPr>
       <w:r>
+        <w:lastRenderedPageBreak/>
         <w:t xml:space="preserve">El transistor </w:t>
       </w:r>
       <w:r>
@@ -41848,7 +43658,6 @@
         <w:rPr>
           <w:noProof/>
         </w:rPr>
-        <w:lastRenderedPageBreak/>
         <w:drawing>
           <wp:inline distT="0" distB="0" distL="0" distR="0" wp14:anchorId="046FD995" wp14:editId="4CCC2AF2">
             <wp:extent cx="2825262" cy="2323814"/>
@@ -41865,7 +43674,7 @@
                     <pic:cNvPicPr/>
                   </pic:nvPicPr>
                   <pic:blipFill>
-                    <a:blip r:embed="rId24" cstate="print">
+                    <a:blip r:embed="rId27" cstate="print">
                       <a:extLst>
                         <a:ext uri="{28A0092B-C50C-407E-A947-70E740481C1C}">
                           <a14:useLocalDpi xmlns:a14="http://schemas.microsoft.com/office/drawing/2010/main" val="0"/>
@@ -41934,7 +43743,7 @@
         <w:rPr>
           <w:noProof/>
         </w:rPr>
-        <w:t>3</w:t>
+        <w:t>6</w:t>
       </w:r>
       <w:r>
         <w:fldChar w:fldCharType="end"/>
@@ -42321,7 +44130,7 @@
                     <pic:cNvPicPr/>
                   </pic:nvPicPr>
                   <pic:blipFill>
-                    <a:blip r:embed="rId25" cstate="print">
+                    <a:blip r:embed="rId28" cstate="print">
                       <a:extLst>
                         <a:ext uri="{28A0092B-C50C-407E-A947-70E740481C1C}">
                           <a14:useLocalDpi xmlns:a14="http://schemas.microsoft.com/office/drawing/2010/main" val="0"/>
@@ -42390,7 +44199,7 @@
         <w:rPr>
           <w:noProof/>
         </w:rPr>
-        <w:t>4</w:t>
+        <w:t>7</w:t>
       </w:r>
       <w:r>
         <w:fldChar w:fldCharType="end"/>
@@ -42420,6 +44229,7 @@
         <w:rPr>
           <w:lang w:val="es-419"/>
         </w:rPr>
+        <w:lastRenderedPageBreak/>
         <w:t>Rda</w:t>
       </w:r>
       <w:proofErr w:type="spellEnd"/>
@@ -42482,7 +44292,6 @@
         <w:rPr>
           <w:lang w:val="es-419"/>
         </w:rPr>
-        <w:lastRenderedPageBreak/>
         <w:t xml:space="preserve">Para este propósito, se disponen de disipadores de </w:t>
       </w:r>
       <w:r>
@@ -42979,69 +44788,45 @@
         <w:rPr>
           <w:lang w:val="es-419"/>
         </w:rPr>
-        <w:t xml:space="preserve"> del módulo bajo prueba, teniendo en cuenta la polaridad</w:t>
+        <w:t xml:space="preserve"> del módulo bajo prueba, teniendo en cuenta la polaridad. Configurar el osciloscopio</w:t>
       </w:r>
       <w:r>
         <w:rPr>
           <w:lang w:val="es-419"/>
         </w:rPr>
-        <w:t>.</w:t>
+        <w:t>,</w:t>
       </w:r>
       <w:r>
         <w:rPr>
           <w:lang w:val="es-419"/>
         </w:rPr>
-        <w:t xml:space="preserve"> Configurar el osciloscopio</w:t>
+        <w:t xml:space="preserve"> teniendo en cuenta el acople para visualizar señales con nivel de DC. Luego, conectar una punta a la salida Vout del módulo bajo prueba, teniendo en cuenta nuevamente la correcta polaridad</w:t>
       </w:r>
       <w:r>
         <w:rPr>
           <w:lang w:val="es-419"/>
         </w:rPr>
-        <w:t>,</w:t>
+        <w:t xml:space="preserve"> para la referencia de GND</w:t>
       </w:r>
       <w:r>
         <w:rPr>
           <w:lang w:val="es-419"/>
         </w:rPr>
-        <w:t xml:space="preserve"> teniendo en cuenta el acople para visualizar señales con nivel de DC. Luego, conectar una punta a la salida Vout del módulo bajo prueba, teniendo en cuenta nuevamente la correcta polaridad</w:t>
-      </w:r>
+        <w:t xml:space="preserve">. Encender el módulo &lt;&lt;Controlador </w:t>
+      </w:r>
+      <w:proofErr w:type="spellStart"/>
       <w:r>
         <w:rPr>
           <w:lang w:val="es-419"/>
         </w:rPr>
-        <w:t xml:space="preserve"> para la referencia de GND</w:t>
-      </w:r>
+        <w:t>PoE</w:t>
+      </w:r>
+      <w:proofErr w:type="spellEnd"/>
       <w:r>
         <w:rPr>
           <w:lang w:val="es-419"/>
         </w:rPr>
-        <w:t xml:space="preserve">. Encender el módulo </w:t>
-      </w:r>
-      <w:r>
-        <w:rPr>
-          <w:lang w:val="es-419"/>
-        </w:rPr>
-        <w:t xml:space="preserve">&lt;&lt;Controlador </w:t>
-      </w:r>
-      <w:proofErr w:type="spellStart"/>
-      <w:r>
-        <w:rPr>
-          <w:lang w:val="es-419"/>
-        </w:rPr>
-        <w:t>PoE</w:t>
-      </w:r>
-      <w:proofErr w:type="spellEnd"/>
-      <w:r>
-        <w:rPr>
-          <w:lang w:val="es-419"/>
-        </w:rPr>
-        <w:t>&gt;&gt;</w:t>
-      </w:r>
-      <w:r>
-        <w:rPr>
-          <w:lang w:val="es-419"/>
-        </w:rPr>
-        <w:t xml:space="preserve">, y luego de que éste haya realizado su período de inicialización, </w:t>
+        <w:t xml:space="preserve">&gt;&gt;, y luego de que éste haya realizado su período de inicialización, </w:t>
       </w:r>
       <w:r>
         <w:rPr>
@@ -43321,6 +45106,7 @@
         <w:rPr>
           <w:lang w:val="es-419"/>
         </w:rPr>
+        <w:lastRenderedPageBreak/>
         <w:t xml:space="preserve">Para este caso resulta también útil el circuito integrado </w:t>
       </w:r>
       <w:r>
@@ -43366,7 +45152,6 @@
         <w:rPr>
           <w:lang w:val="en-US"/>
         </w:rPr>
-        <w:lastRenderedPageBreak/>
         <w:t>INPUT-OUTPUT DIFFERENTIAL = 57V-</w:t>
       </w:r>
       <w:r>
@@ -43453,7 +45238,7 @@
                     <pic:cNvPicPr/>
                   </pic:nvPicPr>
                   <pic:blipFill>
-                    <a:blip r:embed="rId26" cstate="print">
+                    <a:blip r:embed="rId29" cstate="print">
                       <a:extLst>
                         <a:ext uri="{28A0092B-C50C-407E-A947-70E740481C1C}">
                           <a14:useLocalDpi xmlns:a14="http://schemas.microsoft.com/office/drawing/2010/main" val="0"/>
@@ -43522,7 +45307,7 @@
         <w:rPr>
           <w:noProof/>
         </w:rPr>
-        <w:t>5</w:t>
+        <w:t>8</w:t>
       </w:r>
       <w:r>
         <w:fldChar w:fldCharType="end"/>
@@ -43601,7 +45386,7 @@
                     <pic:cNvPicPr/>
                   </pic:nvPicPr>
                   <pic:blipFill>
-                    <a:blip r:embed="rId27" cstate="print">
+                    <a:blip r:embed="rId30" cstate="print">
                       <a:extLst>
                         <a:ext uri="{28A0092B-C50C-407E-A947-70E740481C1C}">
                           <a14:useLocalDpi xmlns:a14="http://schemas.microsoft.com/office/drawing/2010/main" val="0"/>
@@ -43670,7 +45455,7 @@
         <w:rPr>
           <w:noProof/>
         </w:rPr>
-        <w:t>6</w:t>
+        <w:t>9</w:t>
       </w:r>
       <w:r>
         <w:fldChar w:fldCharType="end"/>
@@ -43802,7 +45587,7 @@
                     <pic:cNvPicPr/>
                   </pic:nvPicPr>
                   <pic:blipFill>
-                    <a:blip r:embed="rId28" cstate="print">
+                    <a:blip r:embed="rId31" cstate="print">
                       <a:extLst>
                         <a:ext uri="{28A0092B-C50C-407E-A947-70E740481C1C}">
                           <a14:useLocalDpi xmlns:a14="http://schemas.microsoft.com/office/drawing/2010/main" val="0"/>
@@ -43871,7 +45656,7 @@
         <w:rPr>
           <w:noProof/>
         </w:rPr>
-        <w:t>7</w:t>
+        <w:t>10</w:t>
       </w:r>
       <w:r>
         <w:fldChar w:fldCharType="end"/>
@@ -44586,43 +46371,7 @@
         <w:rPr>
           <w:lang w:val="es-419"/>
         </w:rPr>
-        <w:t xml:space="preserve"> provista por dicho módulo, se obtiene una tensión de salida Vout de valor esperado </w:t>
-      </w:r>
-      <w:r>
-        <w:rPr>
-          <w:lang w:val="es-419"/>
-        </w:rPr>
-        <w:t>24</w:t>
-      </w:r>
-      <w:r>
-        <w:rPr>
-          <w:lang w:val="es-419"/>
-        </w:rPr>
-        <w:t>V, que deberá comprendida en el rango [2</w:t>
-      </w:r>
-      <w:r>
-        <w:rPr>
-          <w:lang w:val="es-419"/>
-        </w:rPr>
-        <w:t>0.4</w:t>
-      </w:r>
-      <w:r>
-        <w:rPr>
-          <w:lang w:val="es-419"/>
-        </w:rPr>
-        <w:t xml:space="preserve">V – </w:t>
-      </w:r>
-      <w:r>
-        <w:rPr>
-          <w:lang w:val="es-419"/>
-        </w:rPr>
-        <w:t>26.4</w:t>
-      </w:r>
-      <w:r>
-        <w:rPr>
-          <w:lang w:val="es-419"/>
-        </w:rPr>
-        <w:t>V].</w:t>
+        <w:t xml:space="preserve"> provista por dicho módulo, se obtiene una tensión de salida Vout de valor esperado 24V, que deberá comprendida en el rango [20.4V – 26.4V].</w:t>
       </w:r>
     </w:p>
     <w:p>
@@ -44955,7 +46704,7 @@
                     <pic:cNvPicPr/>
                   </pic:nvPicPr>
                   <pic:blipFill>
-                    <a:blip r:embed="rId29" cstate="print">
+                    <a:blip r:embed="rId32" cstate="print">
                       <a:extLst>
                         <a:ext uri="{28A0092B-C50C-407E-A947-70E740481C1C}">
                           <a14:useLocalDpi xmlns:a14="http://schemas.microsoft.com/office/drawing/2010/main" val="0"/>
@@ -45024,7 +46773,7 @@
         <w:rPr>
           <w:noProof/>
         </w:rPr>
-        <w:t>8</w:t>
+        <w:t>11</w:t>
       </w:r>
       <w:r>
         <w:fldChar w:fldCharType="end"/>
@@ -45057,7 +46806,21 @@
         <w:rPr>
           <w:lang w:val="es-ES"/>
         </w:rPr>
-        <w:t>Dado que el punto de operación se encuentra muy por fuera de la zona de trabajo permitida, necesariamente debería derivarse el consumo mediante transistores externos. Teniendo en cuenta el transistor utilizado en &lt;&lt;Alimentación Interna 3.3V&gt;&gt; y &lt;&lt;Alimentación Interna 24V&gt;&gt;, dado que la potencia a disipar en este caso es PD = 52V*1.2A = 62.4W, se requieren al menos dos de ellos (debido a que como máximo, la potencia que puede disipar cada uno es de 50W). Por otra parte, la temperatura ambiente considerada es también alta respecto a la normal de 25°C (en este caso son 60°C), por lo que el diseño llevaría a tener que implementar incluso más de 2 transistores y/o utilizar disipadores de dimensiones mucho más grandes que las consideradas en &lt;&lt;Alimentación Interna 3.3V&gt;&gt; y &lt;&lt;Alimentación Interna 24V&gt;&gt;. Además, se añade el calor adicional que produciría el circuito. Por estos motivos, se decidió recurrir a un diseño de fuente tipo switching.</w:t>
+        <w:t xml:space="preserve">Dado que el punto de operación se encuentra muy por fuera de la zona de trabajo permitida, necesariamente debería derivarse el consumo mediante transistores externos. Teniendo en cuenta el transistor utilizado en &lt;&lt;Alimentación Interna 3.3V&gt;&gt; y &lt;&lt;Alimentación Interna 24V&gt;&gt;, dado que la potencia a disipar en este caso es PD = 52V*1.2A = 62.4W, se requieren al menos dos de ellos (debido a que como máximo, la potencia que puede disipar cada uno es de 50W). Por otra parte, la temperatura ambiente considerada es también alta respecto a la normal de 25°C (en este caso son 60°C), por lo que el diseño llevaría a tener que implementar incluso más de 2 transistores y/o utilizar disipadores de dimensiones mucho más grandes que las consideradas en &lt;&lt;Alimentación Interna 3.3V&gt;&gt; y &lt;&lt;Alimentación Interna 24V&gt;&gt;. Además, se añade el calor adicional que produciría el circuito. Por estos motivos, se decidió recurrir a un diseño de fuente tipo </w:t>
+      </w:r>
+      <w:proofErr w:type="spellStart"/>
+      <w:r>
+        <w:rPr>
+          <w:lang w:val="es-ES"/>
+        </w:rPr>
+        <w:t>switching</w:t>
+      </w:r>
+      <w:proofErr w:type="spellEnd"/>
+      <w:r>
+        <w:rPr>
+          <w:lang w:val="es-ES"/>
+        </w:rPr>
+        <w:t>.</w:t>
       </w:r>
     </w:p>
     <w:p>
@@ -45094,16 +46857,181 @@
     </w:p>
     <w:p>
       <w:pPr>
-        <w:rPr>
-          <w:lang w:val="es-ES"/>
-        </w:rPr>
-      </w:pPr>
-      <w:r>
+        <w:spacing w:before="0" w:after="0"/>
+        <w:jc w:val="both"/>
         <w:rPr>
           <w:lang w:val="es-419"/>
         </w:rPr>
-        <w:t>[TODO] supongo que enchufar y medir a ver qué onda</w:t>
-      </w:r>
+      </w:pPr>
+      <w:r>
+        <w:rPr>
+          <w:lang w:val="es-419"/>
+        </w:rPr>
+        <w:t xml:space="preserve">Para la validación del módulo, se requiere que se encuentre ya validado el módulo &lt;&lt;Controlador </w:t>
+      </w:r>
+      <w:proofErr w:type="spellStart"/>
+      <w:r>
+        <w:rPr>
+          <w:lang w:val="es-419"/>
+        </w:rPr>
+        <w:t>PoE</w:t>
+      </w:r>
+      <w:proofErr w:type="spellEnd"/>
+      <w:r>
+        <w:rPr>
+          <w:lang w:val="es-419"/>
+        </w:rPr>
+        <w:t xml:space="preserve">&gt;&gt;. El objetivo es verificar que, para una tensión de entrada </w:t>
+      </w:r>
+      <w:proofErr w:type="spellStart"/>
+      <w:r>
+        <w:rPr>
+          <w:lang w:val="es-419"/>
+        </w:rPr>
+        <w:t>Vin</w:t>
+      </w:r>
+      <w:proofErr w:type="spellEnd"/>
+      <w:r>
+        <w:rPr>
+          <w:lang w:val="es-419"/>
+        </w:rPr>
+        <w:t xml:space="preserve"> provista por dicho módulo, se obtiene una tensión de salida Vout de valor esperado 5V.</w:t>
+      </w:r>
+    </w:p>
+    <w:p>
+      <w:pPr>
+        <w:spacing w:before="0" w:after="0"/>
+        <w:jc w:val="both"/>
+        <w:rPr>
+          <w:lang w:val="es-419"/>
+        </w:rPr>
+      </w:pPr>
+      <w:r>
+        <w:rPr>
+          <w:lang w:val="es-419"/>
+        </w:rPr>
+        <w:t>Los elementos requeridos para realizar las pruebas son los siguientes:</w:t>
+      </w:r>
+    </w:p>
+    <w:p>
+      <w:pPr>
+        <w:pStyle w:val="ListParagraph"/>
+        <w:numPr>
+          <w:ilvl w:val="0"/>
+          <w:numId w:val="12"/>
+        </w:numPr>
+        <w:spacing w:before="0" w:after="0"/>
+        <w:jc w:val="both"/>
+        <w:rPr>
+          <w:lang w:val="es-419"/>
+        </w:rPr>
+      </w:pPr>
+      <w:r>
+        <w:rPr>
+          <w:lang w:val="es-419"/>
+        </w:rPr>
+        <w:t xml:space="preserve">Módulo &lt;&lt;Controlador </w:t>
+      </w:r>
+      <w:proofErr w:type="spellStart"/>
+      <w:r>
+        <w:rPr>
+          <w:lang w:val="es-419"/>
+        </w:rPr>
+        <w:t>PoE</w:t>
+      </w:r>
+      <w:proofErr w:type="spellEnd"/>
+      <w:r>
+        <w:rPr>
+          <w:lang w:val="es-419"/>
+        </w:rPr>
+        <w:t>&gt;&gt; validado</w:t>
+      </w:r>
+    </w:p>
+    <w:p>
+      <w:pPr>
+        <w:pStyle w:val="ListParagraph"/>
+        <w:numPr>
+          <w:ilvl w:val="0"/>
+          <w:numId w:val="12"/>
+        </w:numPr>
+        <w:spacing w:before="0" w:after="0"/>
+        <w:jc w:val="both"/>
+        <w:rPr>
+          <w:lang w:val="es-419"/>
+        </w:rPr>
+      </w:pPr>
+      <w:r>
+        <w:rPr>
+          <w:lang w:val="es-419"/>
+        </w:rPr>
+        <w:t>Osciloscopio Digital</w:t>
+      </w:r>
+    </w:p>
+    <w:p>
+      <w:pPr>
+        <w:spacing w:before="0" w:after="0"/>
+        <w:jc w:val="both"/>
+        <w:rPr>
+          <w:lang w:val="es-419"/>
+        </w:rPr>
+      </w:pPr>
+      <w:r>
+        <w:rPr>
+          <w:lang w:val="es-419"/>
+        </w:rPr>
+        <w:t xml:space="preserve">Estando apagado, conectar la salida del módulo &lt;&lt;Controlador </w:t>
+      </w:r>
+      <w:proofErr w:type="spellStart"/>
+      <w:r>
+        <w:rPr>
+          <w:lang w:val="es-419"/>
+        </w:rPr>
+        <w:t>PoE</w:t>
+      </w:r>
+      <w:proofErr w:type="spellEnd"/>
+      <w:r>
+        <w:rPr>
+          <w:lang w:val="es-419"/>
+        </w:rPr>
+        <w:t xml:space="preserve">&gt;&gt; a la entrada </w:t>
+      </w:r>
+      <w:proofErr w:type="spellStart"/>
+      <w:r>
+        <w:rPr>
+          <w:lang w:val="es-419"/>
+        </w:rPr>
+        <w:t>Vin</w:t>
+      </w:r>
+      <w:proofErr w:type="spellEnd"/>
+      <w:r>
+        <w:rPr>
+          <w:lang w:val="es-419"/>
+        </w:rPr>
+        <w:t xml:space="preserve"> del módulo bajo prueba, teniendo en cuenta la polaridad. Configurar el osciloscopio, teniendo en cuenta el acople para visualizar señales con nivel de DC. Luego, conectar una punta a la salida Vout del módulo bajo prueba, teniendo en cuenta nuevamente la correcta polaridad para la referencia de GND. Encender el módulo &lt;&lt;Controlador </w:t>
+      </w:r>
+      <w:proofErr w:type="spellStart"/>
+      <w:r>
+        <w:rPr>
+          <w:lang w:val="es-419"/>
+        </w:rPr>
+        <w:t>PoE</w:t>
+      </w:r>
+      <w:proofErr w:type="spellEnd"/>
+      <w:r>
+        <w:rPr>
+          <w:lang w:val="es-419"/>
+        </w:rPr>
+        <w:t>&gt;&gt;, y luego de que éste haya realizado su período de inicialización, comprobar que en el osciloscopio se observe una señal de 5VDC.</w:t>
+      </w:r>
+    </w:p>
+    <w:p>
+      <w:pPr>
+        <w:spacing w:before="0" w:after="0"/>
+        <w:jc w:val="both"/>
+        <w:rPr>
+          <w:lang w:val="es-419"/>
+        </w:rPr>
+      </w:pPr>
     </w:p>
     <w:p>
       <w:pPr>
@@ -45290,7 +47218,7 @@
                     <pic:cNvPicPr/>
                   </pic:nvPicPr>
                   <pic:blipFill>
-                    <a:blip r:embed="rId30" cstate="print">
+                    <a:blip r:embed="rId33" cstate="print">
                       <a:extLst>
                         <a:ext uri="{28A0092B-C50C-407E-A947-70E740481C1C}">
                           <a14:useLocalDpi xmlns:a14="http://schemas.microsoft.com/office/drawing/2010/main" val="0"/>
@@ -45359,7 +47287,7 @@
         <w:rPr>
           <w:noProof/>
         </w:rPr>
-        <w:t>9</w:t>
+        <w:t>12</w:t>
       </w:r>
       <w:r>
         <w:fldChar w:fldCharType="end"/>
@@ -45474,21 +47402,7 @@
         <w:rPr>
           <w:lang w:val="es-419"/>
         </w:rPr>
-        <w:t xml:space="preserve">Puede utilizarse tanto en </w:t>
-      </w:r>
-      <w:proofErr w:type="gramStart"/>
-      <w:r>
-        <w:rPr>
-          <w:lang w:val="es-419"/>
-        </w:rPr>
-        <w:t>un placa</w:t>
-      </w:r>
-      <w:proofErr w:type="gramEnd"/>
-      <w:r>
-        <w:rPr>
-          <w:lang w:val="es-419"/>
-        </w:rPr>
-        <w:t xml:space="preserve"> de prueba como en el prototipo y el producto final.</w:t>
+        <w:t>Puede utilizarse tanto en un placa de prueba como en el prototipo y el producto final.</w:t>
       </w:r>
     </w:p>
     <w:p>
@@ -45641,6 +47555,7 @@
         </w:numPr>
       </w:pPr>
       <w:r>
+        <w:lastRenderedPageBreak/>
         <w:t xml:space="preserve">Detalles de selección y cálculo de los elementos </w:t>
       </w:r>
       <w:proofErr w:type="spellStart"/>
@@ -45803,7 +47718,6 @@
           <w:noProof/>
           <w:lang w:val="es-ES"/>
         </w:rPr>
-        <w:lastRenderedPageBreak/>
         <w:drawing>
           <wp:inline distT="0" distB="0" distL="0" distR="0" wp14:anchorId="6803F0F3" wp14:editId="7B579D6D">
             <wp:extent cx="2286000" cy="1402098"/>
@@ -45820,7 +47734,7 @@
                     <pic:cNvPicPr/>
                   </pic:nvPicPr>
                   <pic:blipFill>
-                    <a:blip r:embed="rId31" cstate="print">
+                    <a:blip r:embed="rId34" cstate="print">
                       <a:extLst>
                         <a:ext uri="{28A0092B-C50C-407E-A947-70E740481C1C}">
                           <a14:useLocalDpi xmlns:a14="http://schemas.microsoft.com/office/drawing/2010/main" val="0"/>
@@ -45889,7 +47803,7 @@
         <w:rPr>
           <w:noProof/>
         </w:rPr>
-        <w:t>10</w:t>
+        <w:t>13</w:t>
       </w:r>
       <w:r>
         <w:fldChar w:fldCharType="end"/>
@@ -46027,7 +47941,7 @@
                     <pic:cNvPicPr/>
                   </pic:nvPicPr>
                   <pic:blipFill>
-                    <a:blip r:embed="rId32" cstate="print">
+                    <a:blip r:embed="rId35" cstate="print">
                       <a:extLst>
                         <a:ext uri="{28A0092B-C50C-407E-A947-70E740481C1C}">
                           <a14:useLocalDpi xmlns:a14="http://schemas.microsoft.com/office/drawing/2010/main" val="0"/>
@@ -46096,7 +48010,7 @@
         <w:rPr>
           <w:noProof/>
         </w:rPr>
-        <w:t>11</w:t>
+        <w:t>14</w:t>
       </w:r>
       <w:r>
         <w:fldChar w:fldCharType="end"/>
@@ -46136,10 +48050,10 @@
           <w:lang w:val="es-ES"/>
         </w:rPr>
         <w:drawing>
-          <wp:inline distT="0" distB="0" distL="0" distR="0" wp14:anchorId="042D985B" wp14:editId="7E1516E0">
-            <wp:extent cx="2441896" cy="1148443"/>
+          <wp:inline distT="0" distB="0" distL="0" distR="0" wp14:anchorId="042D985B" wp14:editId="2D49996F">
+            <wp:extent cx="2422648" cy="1151587"/>
             <wp:effectExtent l="0" t="0" r="0" b="0"/>
-            <wp:docPr id="10" name="Picture 10" descr="Shape&#10;&#10;Description automatically generated with medium confidence"/>
+            <wp:docPr id="10" name="Picture 10"/>
             <wp:cNvGraphicFramePr>
               <a:graphicFrameLocks xmlns:a="http://schemas.openxmlformats.org/drawingml/2006/main" noChangeAspect="1"/>
             </wp:cNvGraphicFramePr>
@@ -46147,11 +48061,11 @@
               <a:graphicData uri="http://schemas.openxmlformats.org/drawingml/2006/picture">
                 <pic:pic xmlns:pic="http://schemas.openxmlformats.org/drawingml/2006/picture">
                   <pic:nvPicPr>
-                    <pic:cNvPr id="10" name="Picture 10" descr="Shape&#10;&#10;Description automatically generated with medium confidence"/>
+                    <pic:cNvPr id="10" name="Picture 10"/>
                     <pic:cNvPicPr/>
                   </pic:nvPicPr>
                   <pic:blipFill>
-                    <a:blip r:embed="rId33" cstate="print">
+                    <a:blip r:embed="rId36" cstate="print">
                       <a:extLst>
                         <a:ext uri="{28A0092B-C50C-407E-A947-70E740481C1C}">
                           <a14:useLocalDpi xmlns:a14="http://schemas.microsoft.com/office/drawing/2010/main" val="0"/>
@@ -46165,7 +48079,7 @@
                   <pic:spPr>
                     <a:xfrm>
                       <a:off x="0" y="0"/>
-                      <a:ext cx="2448582" cy="1151587"/>
+                      <a:ext cx="2422648" cy="1151587"/>
                     </a:xfrm>
                     <a:prstGeom prst="rect">
                       <a:avLst/>
@@ -46220,7 +48134,7 @@
         <w:rPr>
           <w:noProof/>
         </w:rPr>
-        <w:t>12</w:t>
+        <w:t>15</w:t>
       </w:r>
       <w:r>
         <w:fldChar w:fldCharType="end"/>
@@ -46235,6 +48149,9 @@
       <w:proofErr w:type="spellEnd"/>
       <w:r>
         <w:t xml:space="preserve"> 24V – 3.3V</w:t>
+      </w:r>
+      <w:r>
+        <w:t xml:space="preserve"> [Por cada entrada]</w:t>
       </w:r>
     </w:p>
     <w:p>
@@ -46251,6 +48168,7 @@
         <w:rPr>
           <w:noProof/>
         </w:rPr>
+        <w:lastRenderedPageBreak/>
         <w:drawing>
           <wp:inline distT="0" distB="0" distL="0" distR="0" wp14:anchorId="7CB3BA7C" wp14:editId="5601830B">
             <wp:extent cx="3663924" cy="1039586"/>
@@ -46267,7 +48185,7 @@
                     <pic:cNvPicPr/>
                   </pic:nvPicPr>
                   <pic:blipFill>
-                    <a:blip r:embed="rId34"/>
+                    <a:blip r:embed="rId37"/>
                     <a:stretch>
                       <a:fillRect/>
                     </a:stretch>
@@ -46330,7 +48248,7 @@
         <w:rPr>
           <w:noProof/>
         </w:rPr>
-        <w:t>13</w:t>
+        <w:t>16</w:t>
       </w:r>
       <w:r>
         <w:fldChar w:fldCharType="end"/>
@@ -46366,7 +48284,6 @@
     </w:p>
     <w:p>
       <w:r>
-        <w:lastRenderedPageBreak/>
         <w:t>Tomando un valor intermedio para IF = 20mA, se ingresa a la curva de operación IF-VF:</w:t>
       </w:r>
     </w:p>
@@ -46395,7 +48312,7 @@
                     <pic:cNvPicPr/>
                   </pic:nvPicPr>
                   <pic:blipFill>
-                    <a:blip r:embed="rId35">
+                    <a:blip r:embed="rId38">
                       <a:extLst>
                         <a:ext uri="{28A0092B-C50C-407E-A947-70E740481C1C}">
                           <a14:useLocalDpi xmlns:a14="http://schemas.microsoft.com/office/drawing/2010/main" val="0"/>
@@ -46464,7 +48381,7 @@
         <w:rPr>
           <w:noProof/>
         </w:rPr>
-        <w:t>14</w:t>
+        <w:t>17</w:t>
       </w:r>
       <w:r>
         <w:fldChar w:fldCharType="end"/>
@@ -46499,21 +48416,7 @@
         <w:rPr>
           <w:lang w:val="es-419"/>
         </w:rPr>
-        <w:t xml:space="preserve">R1 = (24V – </w:t>
-      </w:r>
-      <w:proofErr w:type="gramStart"/>
-      <w:r>
-        <w:rPr>
-          <w:lang w:val="es-419"/>
-        </w:rPr>
-        <w:t>VF)/</w:t>
-      </w:r>
-      <w:proofErr w:type="gramEnd"/>
-      <w:r>
-        <w:rPr>
-          <w:lang w:val="es-419"/>
-        </w:rPr>
-        <w:t xml:space="preserve">IF = 1.14K </w:t>
+        <w:t xml:space="preserve">R1 = (24V – VF)/IF = 1.14K </w:t>
       </w:r>
       <w:r>
         <w:sym w:font="Wingdings" w:char="F0E8"/>
@@ -46599,7 +48502,7 @@
                     <pic:cNvPicPr/>
                   </pic:nvPicPr>
                   <pic:blipFill>
-                    <a:blip r:embed="rId36">
+                    <a:blip r:embed="rId39">
                       <a:extLst>
                         <a:ext uri="{28A0092B-C50C-407E-A947-70E740481C1C}">
                           <a14:useLocalDpi xmlns:a14="http://schemas.microsoft.com/office/drawing/2010/main" val="0"/>
@@ -46668,7 +48571,7 @@
         <w:rPr>
           <w:noProof/>
         </w:rPr>
-        <w:t>15</w:t>
+        <w:t>18</w:t>
       </w:r>
       <w:r>
         <w:fldChar w:fldCharType="end"/>
@@ -46690,6 +48593,7 @@
     </w:p>
     <w:p>
       <w:pPr>
+        <w:jc w:val="both"/>
         <w:rPr>
           <w:lang w:val="es-419"/>
         </w:rPr>
@@ -46698,18 +48602,60 @@
         <w:rPr>
           <w:lang w:val="es-419"/>
         </w:rPr>
-        <w:t>Se tiene que para IC = 5mA, con IF = 20mA resulta VCE = 0.1V. Entonces:</w:t>
-      </w:r>
-    </w:p>
-    <w:p>
-      <w:pPr>
-        <w:rPr>
-          <w:lang w:val="en-US"/>
-        </w:rPr>
-      </w:pPr>
-      <w:r>
-        <w:rPr>
-          <w:lang w:val="en-US"/>
+        <w:t xml:space="preserve">Se tiene que para IC = 5mA, con IF = 20mA resulta VCE = 0.1V. </w:t>
+      </w:r>
+      <w:r>
+        <w:rPr>
+          <w:lang w:val="es-419"/>
+        </w:rPr>
+        <w:t>Este valor para saturación es importante verificar que sea menor a la VIL indicada por el fabricante de la Unidad de Control, a saber:</w:t>
+      </w:r>
+    </w:p>
+    <w:p>
+      <w:pPr>
+        <w:jc w:val="center"/>
+        <w:rPr>
+          <w:lang w:val="es-419"/>
+        </w:rPr>
+      </w:pPr>
+      <w:r>
+        <w:rPr>
+          <w:lang w:val="es-419"/>
+        </w:rPr>
+        <w:t>VIL = 0.3*VDD = 0.3*3.3V = 1V</w:t>
+      </w:r>
+    </w:p>
+    <w:p>
+      <w:pPr>
+        <w:jc w:val="both"/>
+        <w:rPr>
+          <w:lang w:val="es-419"/>
+        </w:rPr>
+      </w:pPr>
+      <w:r>
+        <w:rPr>
+          <w:lang w:val="es-419"/>
+        </w:rPr>
+        <w:lastRenderedPageBreak/>
+        <w:t>Con lo que se está dentro del límite permitido, para que dicho valor de VCE sea considerado como un cero lógico. Se tiene e</w:t>
+      </w:r>
+      <w:r>
+        <w:rPr>
+          <w:lang w:val="es-419"/>
+        </w:rPr>
+        <w:t>ntonces:</w:t>
+      </w:r>
+    </w:p>
+    <w:p>
+      <w:pPr>
+        <w:jc w:val="center"/>
+        <w:rPr>
+          <w:lang w:val="es-419"/>
+        </w:rPr>
+      </w:pPr>
+      <w:r>
+        <w:rPr>
+          <w:lang w:val="es-419"/>
         </w:rPr>
         <w:t>R2 = (3.3V - VCE)/IC = 640</w:t>
       </w:r>
@@ -46721,7 +48667,7 @@
       </w:r>
       <w:r>
         <w:rPr>
-          <w:lang w:val="en-US"/>
+          <w:lang w:val="es-419"/>
         </w:rPr>
         <w:t xml:space="preserve"> </w:t>
       </w:r>
@@ -46733,17 +48679,9 @@
       </w:r>
       <w:r>
         <w:rPr>
-          <w:lang w:val="en-US"/>
+          <w:lang w:val="es-419"/>
         </w:rPr>
         <w:t xml:space="preserve"> </w:t>
-      </w:r>
-      <w:r>
-        <w:rPr>
-          <w:b/>
-          <w:bCs/>
-          <w:lang w:val="en-US"/>
-        </w:rPr>
-        <w:t>R2 = 680</w:t>
       </w:r>
       <w:r>
         <w:rPr>
@@ -46751,19 +48689,27 @@
           <w:bCs/>
           <w:lang w:val="es-419"/>
         </w:rPr>
-        <w:t>Ω</w:t>
+        <w:t>R2 = 680</w:t>
       </w:r>
       <w:r>
         <w:rPr>
           <w:b/>
           <w:bCs/>
-          <w:lang w:val="en-US"/>
+          <w:lang w:val="es-419"/>
+        </w:rPr>
+        <w:t>Ω</w:t>
+      </w:r>
+      <w:r>
+        <w:rPr>
+          <w:b/>
+          <w:bCs/>
+          <w:lang w:val="es-419"/>
         </w:rPr>
         <w:t xml:space="preserve"> </w:t>
       </w:r>
       <w:r>
         <w:rPr>
-          <w:lang w:val="en-US"/>
+          <w:lang w:val="es-419"/>
         </w:rPr>
         <w:t>[Tol. 1% - Metal Film]</w:t>
       </w:r>
@@ -46782,43 +48728,203 @@
     </w:p>
     <w:p>
       <w:pPr>
-        <w:rPr>
-          <w:lang w:val="es-ES"/>
-        </w:rPr>
-      </w:pPr>
-      <w:r>
-        <w:rPr>
-          <w:lang w:val="es-ES"/>
-        </w:rPr>
-        <w:t xml:space="preserve">[TODO] Pero </w:t>
+        <w:jc w:val="both"/>
+        <w:rPr>
+          <w:lang w:val="es-ES"/>
+        </w:rPr>
+      </w:pPr>
+      <w:r>
+        <w:rPr>
+          <w:lang w:val="es-ES"/>
+        </w:rPr>
+        <w:t>La prueba de comunicación con los calibres, una vez conectados a la Unidad de Control, debe realizarse desde la sección de Software (a detallar más adelante). Debe, además, encontrarse validado el módulo &lt;&lt;Alimentación Interna 3.3V&gt;&gt;.</w:t>
+      </w:r>
+    </w:p>
+    <w:p>
+      <w:pPr>
+        <w:jc w:val="both"/>
+        <w:rPr>
+          <w:lang w:val="es-ES"/>
+        </w:rPr>
+      </w:pPr>
+      <w:r>
+        <w:rPr>
+          <w:lang w:val="es-ES"/>
+        </w:rPr>
+        <w:t>Para la prueba de funcionamiento de las señales de los comandos externos, se requiere:</w:t>
+      </w:r>
+    </w:p>
+    <w:p>
+      <w:pPr>
+        <w:spacing w:before="0" w:after="0"/>
+        <w:jc w:val="both"/>
+        <w:rPr>
+          <w:lang w:val="es-419"/>
+        </w:rPr>
+      </w:pPr>
+      <w:r>
+        <w:rPr>
+          <w:lang w:val="es-419"/>
+        </w:rPr>
+        <w:t>Los elementos requeridos para realizar las pruebas son los siguientes:</w:t>
+      </w:r>
+    </w:p>
+    <w:p>
+      <w:pPr>
+        <w:pStyle w:val="ListParagraph"/>
+        <w:numPr>
+          <w:ilvl w:val="0"/>
+          <w:numId w:val="12"/>
+        </w:numPr>
+        <w:spacing w:before="0" w:after="0"/>
+        <w:jc w:val="both"/>
+        <w:rPr>
+          <w:lang w:val="es-419"/>
+        </w:rPr>
+      </w:pPr>
+      <w:r>
+        <w:rPr>
+          <w:lang w:val="es-419"/>
+        </w:rPr>
+        <w:t>Módulo &lt;&lt;Alimentación Interna 3.3V&gt;&gt; validado</w:t>
+      </w:r>
+    </w:p>
+    <w:p>
+      <w:pPr>
+        <w:pStyle w:val="ListParagraph"/>
+        <w:numPr>
+          <w:ilvl w:val="0"/>
+          <w:numId w:val="12"/>
+        </w:numPr>
+        <w:spacing w:before="0" w:after="0"/>
+        <w:jc w:val="both"/>
+        <w:rPr>
+          <w:lang w:val="es-419"/>
+        </w:rPr>
+      </w:pPr>
+      <w:r>
+        <w:rPr>
+          <w:lang w:val="es-419"/>
+        </w:rPr>
+        <w:t>Osciloscopio Digital</w:t>
+      </w:r>
+    </w:p>
+    <w:p>
+      <w:pPr>
+        <w:pStyle w:val="ListParagraph"/>
+        <w:numPr>
+          <w:ilvl w:val="0"/>
+          <w:numId w:val="12"/>
+        </w:numPr>
+        <w:spacing w:before="0" w:after="0"/>
+        <w:jc w:val="both"/>
+        <w:rPr>
+          <w:lang w:val="es-419"/>
+        </w:rPr>
+      </w:pPr>
+      <w:r>
+        <w:rPr>
+          <w:lang w:val="es-419"/>
+        </w:rPr>
+        <w:t>Fuente de 24VDC externa</w:t>
+      </w:r>
+    </w:p>
+    <w:p>
+      <w:pPr>
+        <w:jc w:val="both"/>
+        <w:rPr>
+          <w:lang w:val="es-419"/>
+        </w:rPr>
+      </w:pPr>
+      <w:r>
+        <w:rPr>
+          <w:lang w:val="es-419"/>
+        </w:rPr>
+        <w:t>El procedimiento a describir debe repetirse para ambas entradas.</w:t>
+      </w:r>
+    </w:p>
+    <w:p>
+      <w:pPr>
+        <w:jc w:val="both"/>
+        <w:rPr>
+          <w:lang w:val="es-419"/>
+        </w:rPr>
+      </w:pPr>
+      <w:r>
+        <w:rPr>
+          <w:lang w:val="es-419"/>
+        </w:rPr>
+        <w:t>Tomando una de las entradas, se conecta la fuente de 24VDC entre los pines (24V-OUT, GND</w:t>
+      </w:r>
+      <w:r>
+        <w:rPr>
+          <w:lang w:val="es-419"/>
+        </w:rPr>
+        <w:t>-Externa</w:t>
+      </w:r>
+      <w:r>
+        <w:rPr>
+          <w:lang w:val="es-419"/>
+        </w:rPr>
+        <w:t>) respetando la polaridad). Conecta</w:t>
+      </w:r>
+      <w:r>
+        <w:rPr>
+          <w:lang w:val="es-419"/>
+        </w:rPr>
+        <w:t>r</w:t>
+      </w:r>
+      <w:r>
+        <w:rPr>
+          <w:lang w:val="es-419"/>
+        </w:rPr>
+        <w:t xml:space="preserve"> luego el osciloscopio en su respectiva salida (los pines </w:t>
       </w:r>
       <w:proofErr w:type="spellStart"/>
       <w:r>
         <w:rPr>
-          <w:lang w:val="es-ES"/>
-        </w:rPr>
-        <w:t>seria</w:t>
+          <w:lang w:val="es-419"/>
+        </w:rPr>
+        <w:t>uC</w:t>
       </w:r>
       <w:proofErr w:type="spellEnd"/>
       <w:r>
         <w:rPr>
-          <w:lang w:val="es-ES"/>
-        </w:rPr>
-        <w:t xml:space="preserve"> algo como probar cada entrada y medir con un </w:t>
-      </w:r>
-      <w:proofErr w:type="spellStart"/>
-      <w:r>
-        <w:rPr>
-          <w:lang w:val="es-ES"/>
-        </w:rPr>
-        <w:t>tester</w:t>
-      </w:r>
-      <w:proofErr w:type="spellEnd"/>
-      <w:r>
-        <w:rPr>
-          <w:lang w:val="es-ES"/>
-        </w:rPr>
-        <w:t>/osciloscopio</w:t>
+          <w:lang w:val="es-419"/>
+        </w:rPr>
+        <w:t>-IN, GND</w:t>
+      </w:r>
+      <w:r>
+        <w:rPr>
+          <w:lang w:val="es-419"/>
+        </w:rPr>
+        <w:t>-Interna</w:t>
+      </w:r>
+      <w:r>
+        <w:rPr>
+          <w:lang w:val="es-419"/>
+        </w:rPr>
+        <w:t>), estando configurado para poder visualizar señales con nivel de DC.</w:t>
+      </w:r>
+      <w:r>
+        <w:rPr>
+          <w:lang w:val="es-419"/>
+        </w:rPr>
+        <w:t xml:space="preserve"> Debe visualizarse una tensión continua de 0.2V o menor. </w:t>
+      </w:r>
+    </w:p>
+    <w:p>
+      <w:pPr>
+        <w:jc w:val="both"/>
+        <w:rPr>
+          <w:lang w:val="es-419"/>
+        </w:rPr>
+      </w:pPr>
+      <w:r>
+        <w:rPr>
+          <w:lang w:val="es-419"/>
+        </w:rPr>
+        <w:t>Luego, conectar ambos pines (24V-OUT, GND-Externa) a la referencia de la fuente externa, de forma tal que haya 0V entre ambos. En el osciloscopio ahora deberá visualizarse una tensión continua de 3.3V.</w:t>
       </w:r>
     </w:p>
     <w:p>
@@ -46878,7 +48984,6 @@
         </w:numPr>
       </w:pPr>
       <w:r>
-        <w:lastRenderedPageBreak/>
         <w:t xml:space="preserve">Detalles de selección y cálculo de los elementos </w:t>
       </w:r>
       <w:proofErr w:type="spellStart"/>
@@ -46926,7 +49031,7 @@
                     <pic:cNvPicPr/>
                   </pic:nvPicPr>
                   <pic:blipFill>
-                    <a:blip r:embed="rId37">
+                    <a:blip r:embed="rId40">
                       <a:extLst>
                         <a:ext uri="{28A0092B-C50C-407E-A947-70E740481C1C}">
                           <a14:useLocalDpi xmlns:a14="http://schemas.microsoft.com/office/drawing/2010/main" val="0"/>
@@ -46957,9 +49062,6 @@
       <w:pPr>
         <w:pStyle w:val="Caption"/>
         <w:jc w:val="center"/>
-        <w:rPr>
-          <w:lang w:val="es-ES"/>
-        </w:rPr>
       </w:pPr>
       <w:r>
         <w:t xml:space="preserve">Figura </w:t>
@@ -46998,13 +49100,215 @@
         <w:rPr>
           <w:noProof/>
         </w:rPr>
-        <w:t>16</w:t>
+        <w:t>19</w:t>
       </w:r>
       <w:r>
         <w:fldChar w:fldCharType="end"/>
       </w:r>
       <w:r>
         <w:t>: Configuración básica del ADS7841 (Texas Instruments)</w:t>
+      </w:r>
+    </w:p>
+    <w:p/>
+    <w:p/>
+    <w:p/>
+    <w:p>
+      <w:pPr>
+        <w:jc w:val="both"/>
+      </w:pPr>
+      <w:r>
+        <w:lastRenderedPageBreak/>
+        <w:t>Las entradas diferenciales deberán conectarse a resistencias en paralelo, como se muestra en la siguiente figura:</w:t>
+      </w:r>
+    </w:p>
+    <w:p>
+      <w:pPr>
+        <w:keepNext/>
+        <w:jc w:val="center"/>
+      </w:pPr>
+      <w:r>
+        <w:rPr>
+          <w:noProof/>
+        </w:rPr>
+        <w:drawing>
+          <wp:inline distT="0" distB="0" distL="0" distR="0" wp14:anchorId="21CDEE78" wp14:editId="1533B3F7">
+            <wp:extent cx="1453716" cy="1815353"/>
+            <wp:effectExtent l="0" t="0" r="0" b="0"/>
+            <wp:docPr id="27" name="Picture 27" descr="Diagram&#10;&#10;Description automatically generated with medium confidence"/>
+            <wp:cNvGraphicFramePr>
+              <a:graphicFrameLocks xmlns:a="http://schemas.openxmlformats.org/drawingml/2006/main" noChangeAspect="1"/>
+            </wp:cNvGraphicFramePr>
+            <a:graphic xmlns:a="http://schemas.openxmlformats.org/drawingml/2006/main">
+              <a:graphicData uri="http://schemas.openxmlformats.org/drawingml/2006/picture">
+                <pic:pic xmlns:pic="http://schemas.openxmlformats.org/drawingml/2006/picture">
+                  <pic:nvPicPr>
+                    <pic:cNvPr id="27" name="Picture 27" descr="Diagram&#10;&#10;Description automatically generated with medium confidence"/>
+                    <pic:cNvPicPr/>
+                  </pic:nvPicPr>
+                  <pic:blipFill>
+                    <a:blip r:embed="rId41" cstate="print">
+                      <a:extLst>
+                        <a:ext uri="{28A0092B-C50C-407E-A947-70E740481C1C}">
+                          <a14:useLocalDpi xmlns:a14="http://schemas.microsoft.com/office/drawing/2010/main" val="0"/>
+                        </a:ext>
+                      </a:extLst>
+                    </a:blip>
+                    <a:stretch>
+                      <a:fillRect/>
+                    </a:stretch>
+                  </pic:blipFill>
+                  <pic:spPr>
+                    <a:xfrm>
+                      <a:off x="0" y="0"/>
+                      <a:ext cx="1462625" cy="1826478"/>
+                    </a:xfrm>
+                    <a:prstGeom prst="rect">
+                      <a:avLst/>
+                    </a:prstGeom>
+                  </pic:spPr>
+                </pic:pic>
+              </a:graphicData>
+            </a:graphic>
+          </wp:inline>
+        </w:drawing>
+      </w:r>
+    </w:p>
+    <w:p>
+      <w:pPr>
+        <w:pStyle w:val="Caption"/>
+        <w:jc w:val="center"/>
+      </w:pPr>
+      <w:r>
+        <w:t xml:space="preserve">Figura </w:t>
+      </w:r>
+      <w:r>
+        <w:fldChar w:fldCharType="begin"/>
+      </w:r>
+      <w:r>
+        <w:instrText xml:space="preserve"> STYLEREF 1 \s </w:instrText>
+      </w:r>
+      <w:r>
+        <w:fldChar w:fldCharType="separate"/>
+      </w:r>
+      <w:r>
+        <w:rPr>
+          <w:noProof/>
+        </w:rPr>
+        <w:t>6</w:t>
+      </w:r>
+      <w:r>
+        <w:fldChar w:fldCharType="end"/>
+      </w:r>
+      <w:r>
+        <w:noBreakHyphen/>
+      </w:r>
+      <w:r>
+        <w:fldChar w:fldCharType="begin"/>
+      </w:r>
+      <w:r>
+        <w:instrText xml:space="preserve"> SEQ Figura \* ARABIC \s 1 </w:instrText>
+      </w:r>
+      <w:r>
+        <w:fldChar w:fldCharType="separate"/>
+      </w:r>
+      <w:r>
+        <w:rPr>
+          <w:noProof/>
+        </w:rPr>
+        <w:t>20</w:t>
+      </w:r>
+      <w:r>
+        <w:fldChar w:fldCharType="end"/>
+      </w:r>
+      <w:r>
+        <w:t xml:space="preserve">: </w:t>
+      </w:r>
+      <w:r>
+        <w:t>Conexión</w:t>
+      </w:r>
+      <w:r>
+        <w:t xml:space="preserve"> a lazo</w:t>
+      </w:r>
+      <w:r>
+        <w:t>s</w:t>
+      </w:r>
+      <w:r>
+        <w:t xml:space="preserve"> de corriente</w:t>
+      </w:r>
+      <w:r>
+        <w:t xml:space="preserve"> [Por cada circuito integrado]</w:t>
+      </w:r>
+    </w:p>
+    <w:p>
+      <w:pPr>
+        <w:jc w:val="both"/>
+      </w:pPr>
+      <w:r>
+        <w:t>Teniendo en cuenta el máximo valor de corriente, se calcula el máximo valor que podrán tener las resistencias, dado que la diferencia de tensión que se produzca no puede superar el valor de la tensión de alimentación (3.3V)</w:t>
+      </w:r>
+      <w:r>
+        <w:t xml:space="preserve">. </w:t>
+      </w:r>
+      <w:r>
+        <w:t>Luego, n</w:t>
+      </w:r>
+      <w:r>
+        <w:t>ormalizando hacia abajo:</w:t>
+      </w:r>
+    </w:p>
+    <w:p>
+      <w:pPr>
+        <w:jc w:val="center"/>
+        <w:rPr>
+          <w:lang w:val="en-US"/>
+        </w:rPr>
+      </w:pPr>
+      <w:r>
+        <w:rPr>
+          <w:b/>
+          <w:bCs/>
+          <w:lang w:val="en-US"/>
+        </w:rPr>
+        <w:t>RL</w:t>
+      </w:r>
+      <w:r>
+        <w:rPr>
+          <w:lang w:val="en-US"/>
+        </w:rPr>
+        <w:t xml:space="preserve"> = 3.3V/20mA = 165</w:t>
+      </w:r>
+      <w:r>
+        <w:t>Ω</w:t>
+      </w:r>
+      <w:r>
+        <w:rPr>
+          <w:lang w:val="en-US"/>
+        </w:rPr>
+        <w:t xml:space="preserve"> </w:t>
+      </w:r>
+      <w:r>
+        <w:sym w:font="Wingdings" w:char="F0E8"/>
+      </w:r>
+      <w:r>
+        <w:rPr>
+          <w:lang w:val="en-US"/>
+        </w:rPr>
+        <w:t xml:space="preserve"> </w:t>
+      </w:r>
+      <w:r>
+        <w:rPr>
+          <w:b/>
+          <w:bCs/>
+          <w:lang w:val="en-US"/>
+        </w:rPr>
+        <w:t>150</w:t>
+      </w:r>
+      <w:r>
+        <w:rPr>
+          <w:b/>
+          <w:bCs/>
+        </w:rPr>
+        <w:t>Ω</w:t>
       </w:r>
     </w:p>
     <w:p>
@@ -48144,7 +50448,7 @@
                     <pic:cNvPicPr/>
                   </pic:nvPicPr>
                   <pic:blipFill>
-                    <a:blip r:embed="rId38" cstate="print">
+                    <a:blip r:embed="rId42" cstate="print">
                       <a:extLst>
                         <a:ext uri="{28A0092B-C50C-407E-A947-70E740481C1C}">
                           <a14:useLocalDpi xmlns:a14="http://schemas.microsoft.com/office/drawing/2010/main" val="0"/>
@@ -48468,7 +50772,7 @@
               <w:szCs w:val="18"/>
               <w:lang w:val="es-ES"/>
             </w:rPr>
-            <w:t>6</w:t>
+            <w:t>9</w:t>
           </w:r>
           <w:r>
             <w:rPr>
@@ -48526,17 +50830,7 @@
               <w:szCs w:val="18"/>
               <w:lang w:val="es-ES"/>
             </w:rPr>
-            <w:t>Ingeniería</w:t>
-          </w:r>
-          <w:r>
-            <w:rPr>
-              <w:caps/>
-              <w:noProof/>
-              <w:color w:val="808080" w:themeColor="background1" w:themeShade="80"/>
-              <w:sz w:val="18"/>
-              <w:szCs w:val="18"/>
-            </w:rPr>
-            <w:t xml:space="preserve"> de detalle</w:t>
+            <w:t>Referencias</w:t>
           </w:r>
           <w:r>
             <w:rPr>
@@ -51240,7 +53534,7 @@
   <w:style w:type="paragraph" w:default="1" w:styleId="Normal">
     <w:name w:val="Normal"/>
     <w:qFormat/>
-    <w:rsid w:val="00437723"/>
+    <w:rsid w:val="003E5407"/>
     <w:pPr>
       <w:spacing w:before="120" w:after="120" w:line="240" w:lineRule="auto"/>
     </w:pPr>

</xml_diff>